<commit_message>
Added my SR2, Addes my SP3
</commit_message>
<xml_diff>
--- a/doc/group1/Sprint plans/Sprint Plan #3.docx
+++ b/doc/group1/Sprint plans/Sprint Plan #3.docx
@@ -1,6 +1,6 @@
 
 <file path=word/document.xml><?xml version="1.0" encoding="utf-8"?>
-<w:document xmlns:wpc="http://schemas.microsoft.com/office/word/2010/wordprocessingCanvas" xmlns:mc="http://schemas.openxmlformats.org/markup-compatibility/2006" xmlns:o="urn:schemas-microsoft-com:office:office" xmlns:r="http://schemas.openxmlformats.org/officeDocument/2006/relationships" xmlns:m="http://schemas.openxmlformats.org/officeDocument/2006/math" xmlns:v="urn:schemas-microsoft-com:vml" xmlns:wp14="http://schemas.microsoft.com/office/word/2010/wordprocessingDrawing" xmlns:wp="http://schemas.openxmlformats.org/drawingml/2006/wordprocessingDrawing" xmlns:w10="urn:schemas-microsoft-com:office:word" xmlns:w="http://schemas.openxmlformats.org/wordprocessingml/2006/main" xmlns:w14="http://schemas.microsoft.com/office/word/2010/wordml" xmlns:w15="http://schemas.microsoft.com/office/word/2012/wordml" xmlns:wpg="http://schemas.microsoft.com/office/word/2010/wordprocessingGroup" xmlns:wpi="http://schemas.microsoft.com/office/word/2010/wordprocessingInk" xmlns:wne="http://schemas.microsoft.com/office/word/2006/wordml" xmlns:wps="http://schemas.microsoft.com/office/word/2010/wordprocessingShape" mc:Ignorable="w14 w15 wp14">
+<w:document xmlns:wpc="http://schemas.microsoft.com/office/word/2010/wordprocessingCanvas" xmlns:mc="http://schemas.openxmlformats.org/markup-compatibility/2006" xmlns:o="urn:schemas-microsoft-com:office:office" xmlns:r="http://schemas.openxmlformats.org/officeDocument/2006/relationships" xmlns:m="http://schemas.openxmlformats.org/officeDocument/2006/math" xmlns:v="urn:schemas-microsoft-com:vml" xmlns:wp14="http://schemas.microsoft.com/office/word/2010/wordprocessingDrawing" xmlns:wp="http://schemas.openxmlformats.org/drawingml/2006/wordprocessingDrawing" xmlns:w10="urn:schemas-microsoft-com:office:word" xmlns:w="http://schemas.openxmlformats.org/wordprocessingml/2006/main" xmlns:w14="http://schemas.microsoft.com/office/word/2010/wordml" xmlns:wpg="http://schemas.microsoft.com/office/word/2010/wordprocessingGroup" xmlns:wpi="http://schemas.microsoft.com/office/word/2010/wordprocessingInk" xmlns:wne="http://schemas.microsoft.com/office/word/2006/wordml" xmlns:wps="http://schemas.microsoft.com/office/word/2010/wordprocessingShape" mc:Ignorable="w14 wp14">
   <w:body>
     <w:p>
       <w:pPr>
@@ -47,12 +47,6 @@
         </w:tblBorders>
         <w:shd w:val="clear" w:color="auto" w:fill="BDC0BF"/>
         <w:tblLayout w:type="fixed"/>
-        <w:tblCellMar>
-          <w:top w:w="0" w:type="dxa"/>
-          <w:left w:w="0" w:type="dxa"/>
-          <w:bottom w:w="0" w:type="dxa"/>
-          <w:right w:w="0" w:type="dxa"/>
-        </w:tblCellMar>
         <w:tblLook w:val="04A0" w:firstRow="1" w:lastRow="0" w:firstColumn="1" w:lastColumn="0" w:noHBand="0" w:noVBand="1"/>
       </w:tblPr>
       <w:tblGrid>
@@ -63,14 +57,6 @@
         <w:gridCol w:w="3260"/>
       </w:tblGrid>
       <w:tr>
-        <w:tblPrEx>
-          <w:tblCellMar>
-            <w:top w:w="0" w:type="dxa"/>
-            <w:left w:w="0" w:type="dxa"/>
-            <w:bottom w:w="0" w:type="dxa"/>
-            <w:right w:w="0" w:type="dxa"/>
-          </w:tblCellMar>
-        </w:tblPrEx>
         <w:trPr>
           <w:trHeight w:val="340"/>
           <w:tblHeader/>
@@ -140,14 +126,6 @@
         </w:tc>
       </w:tr>
       <w:tr>
-        <w:tblPrEx>
-          <w:tblCellMar>
-            <w:top w:w="0" w:type="dxa"/>
-            <w:left w:w="0" w:type="dxa"/>
-            <w:bottom w:w="0" w:type="dxa"/>
-            <w:right w:w="0" w:type="dxa"/>
-          </w:tblCellMar>
-        </w:tblPrEx>
         <w:trPr>
           <w:trHeight w:val="340"/>
           <w:tblHeader/>
@@ -297,12 +275,6 @@
       <w:tr>
         <w:tblPrEx>
           <w:shd w:val="clear" w:color="auto" w:fill="auto"/>
-          <w:tblCellMar>
-            <w:top w:w="0" w:type="dxa"/>
-            <w:left w:w="0" w:type="dxa"/>
-            <w:bottom w:w="0" w:type="dxa"/>
-            <w:right w:w="0" w:type="dxa"/>
-          </w:tblCellMar>
         </w:tblPrEx>
         <w:trPr>
           <w:trHeight w:val="375"/>
@@ -329,7 +301,6 @@
             <w:pPr>
               <w:pStyle w:val="TableStyle1"/>
             </w:pPr>
-            <w:bookmarkStart w:id="0" w:name="_GoBack"/>
             <w:r>
               <w:rPr>
                 <w:b w:val="0"/>
@@ -448,16 +419,9 @@
           </w:p>
         </w:tc>
       </w:tr>
-      <w:bookmarkEnd w:id="0"/>
       <w:tr>
         <w:tblPrEx>
           <w:shd w:val="clear" w:color="auto" w:fill="auto"/>
-          <w:tblCellMar>
-            <w:top w:w="0" w:type="dxa"/>
-            <w:left w:w="0" w:type="dxa"/>
-            <w:bottom w:w="0" w:type="dxa"/>
-            <w:right w:w="0" w:type="dxa"/>
-          </w:tblCellMar>
         </w:tblPrEx>
         <w:trPr>
           <w:trHeight w:val="344"/>
@@ -524,13 +488,8 @@
               <w:pStyle w:val="TableStyle2"/>
             </w:pPr>
             <w:r>
-              <w:t xml:space="preserve">Output </w:t>
+              <w:t>Output config</w:t>
             </w:r>
-            <w:proofErr w:type="spellStart"/>
-            <w:r>
-              <w:t>config</w:t>
-            </w:r>
-            <w:proofErr w:type="spellEnd"/>
           </w:p>
         </w:tc>
         <w:tc>
@@ -593,12 +552,6 @@
       <w:tr>
         <w:tblPrEx>
           <w:shd w:val="clear" w:color="auto" w:fill="auto"/>
-          <w:tblCellMar>
-            <w:top w:w="0" w:type="dxa"/>
-            <w:left w:w="0" w:type="dxa"/>
-            <w:bottom w:w="0" w:type="dxa"/>
-            <w:right w:w="0" w:type="dxa"/>
-          </w:tblCellMar>
         </w:tblPrEx>
         <w:trPr>
           <w:trHeight w:val="375"/>
@@ -687,7 +640,6 @@
             </w:tcMar>
           </w:tcPr>
           <w:p>
-            <w:proofErr w:type="spellStart"/>
             <w:r>
               <w:rPr>
                 <w:rFonts w:ascii="Helvetica"/>
@@ -696,7 +648,6 @@
               </w:rPr>
               <w:t>Shirley&amp;Sander</w:t>
             </w:r>
-            <w:proofErr w:type="spellEnd"/>
           </w:p>
         </w:tc>
         <w:tc>
@@ -731,12 +682,6 @@
       <w:tr>
         <w:tblPrEx>
           <w:shd w:val="clear" w:color="auto" w:fill="auto"/>
-          <w:tblCellMar>
-            <w:top w:w="0" w:type="dxa"/>
-            <w:left w:w="0" w:type="dxa"/>
-            <w:bottom w:w="0" w:type="dxa"/>
-            <w:right w:w="0" w:type="dxa"/>
-          </w:tblCellMar>
         </w:tblPrEx>
         <w:trPr>
           <w:trHeight w:val="375"/>
@@ -807,13 +752,8 @@
           </w:tcPr>
           <w:p>
             <w:r>
-              <w:t xml:space="preserve">Refactor </w:t>
+              <w:t>Refactor MessageTranslator</w:t>
             </w:r>
-            <w:proofErr w:type="spellStart"/>
-            <w:r>
-              <w:t>MessageTranslator</w:t>
-            </w:r>
-            <w:proofErr w:type="spellEnd"/>
           </w:p>
         </w:tc>
         <w:tc>
@@ -866,12 +806,6 @@
       <w:tr>
         <w:tblPrEx>
           <w:shd w:val="clear" w:color="auto" w:fill="auto"/>
-          <w:tblCellMar>
-            <w:top w:w="0" w:type="dxa"/>
-            <w:left w:w="0" w:type="dxa"/>
-            <w:bottom w:w="0" w:type="dxa"/>
-            <w:right w:w="0" w:type="dxa"/>
-          </w:tblCellMar>
         </w:tblPrEx>
         <w:trPr>
           <w:trHeight w:val="344"/>
@@ -907,7 +841,11 @@
               <w:right w:w="80" w:type="dxa"/>
             </w:tcMar>
           </w:tcPr>
-          <w:p/>
+          <w:p>
+            <w:r>
+              <w:t>5</w:t>
+            </w:r>
+          </w:p>
         </w:tc>
         <w:tc>
           <w:tcPr>
@@ -926,7 +864,11 @@
               <w:right w:w="80" w:type="dxa"/>
             </w:tcMar>
           </w:tcPr>
-          <w:p/>
+          <w:p>
+            <w:r>
+              <w:t>Sonar Issues client</w:t>
+            </w:r>
+          </w:p>
         </w:tc>
         <w:tc>
           <w:tcPr>
@@ -945,7 +887,11 @@
               <w:right w:w="80" w:type="dxa"/>
             </w:tcMar>
           </w:tcPr>
-          <w:p/>
+          <w:p>
+            <w:r>
+              <w:t>Daniel</w:t>
+            </w:r>
+          </w:p>
         </w:tc>
         <w:tc>
           <w:tcPr>
@@ -964,18 +910,16 @@
               <w:right w:w="80" w:type="dxa"/>
             </w:tcMar>
           </w:tcPr>
-          <w:p/>
+          <w:p>
+            <w:r>
+              <w:t>13</w:t>
+            </w:r>
+          </w:p>
         </w:tc>
       </w:tr>
       <w:tr>
         <w:tblPrEx>
           <w:shd w:val="clear" w:color="auto" w:fill="auto"/>
-          <w:tblCellMar>
-            <w:top w:w="0" w:type="dxa"/>
-            <w:left w:w="0" w:type="dxa"/>
-            <w:bottom w:w="0" w:type="dxa"/>
-            <w:right w:w="0" w:type="dxa"/>
-          </w:tblCellMar>
         </w:tblPrEx>
         <w:trPr>
           <w:trHeight w:val="375"/>
@@ -1074,12 +1018,6 @@
       <w:tr>
         <w:tblPrEx>
           <w:shd w:val="clear" w:color="auto" w:fill="auto"/>
-          <w:tblCellMar>
-            <w:top w:w="0" w:type="dxa"/>
-            <w:left w:w="0" w:type="dxa"/>
-            <w:bottom w:w="0" w:type="dxa"/>
-            <w:right w:w="0" w:type="dxa"/>
-          </w:tblCellMar>
         </w:tblPrEx>
         <w:trPr>
           <w:trHeight w:val="345"/>
@@ -1183,12 +1121,6 @@
       <w:tr>
         <w:tblPrEx>
           <w:shd w:val="clear" w:color="auto" w:fill="auto"/>
-          <w:tblCellMar>
-            <w:top w:w="0" w:type="dxa"/>
-            <w:left w:w="0" w:type="dxa"/>
-            <w:bottom w:w="0" w:type="dxa"/>
-            <w:right w:w="0" w:type="dxa"/>
-          </w:tblCellMar>
         </w:tblPrEx>
         <w:trPr>
           <w:trHeight w:val="375"/>
@@ -1211,7 +1143,11 @@
               <w:right w:w="80" w:type="dxa"/>
             </w:tcMar>
           </w:tcPr>
-          <w:p/>
+          <w:p>
+            <w:r>
+              <w:t>Documentation</w:t>
+            </w:r>
+          </w:p>
         </w:tc>
         <w:tc>
           <w:tcPr>
@@ -1230,7 +1166,11 @@
               <w:right w:w="80" w:type="dxa"/>
             </w:tcMar>
           </w:tcPr>
-          <w:p/>
+          <w:p>
+            <w:r>
+              <w:t>8</w:t>
+            </w:r>
+          </w:p>
         </w:tc>
         <w:tc>
           <w:tcPr>
@@ -1249,7 +1189,16 @@
               <w:right w:w="80" w:type="dxa"/>
             </w:tcMar>
           </w:tcPr>
-          <w:p/>
+          <w:p>
+            <w:r>
+              <w:t>P</w:t>
+            </w:r>
+            <w:bookmarkStart w:id="0" w:name="_GoBack"/>
+            <w:bookmarkEnd w:id="0"/>
+            <w:r>
+              <w:t>ackage lvl core</w:t>
+            </w:r>
+          </w:p>
         </w:tc>
         <w:tc>
           <w:tcPr>
@@ -1268,7 +1217,11 @@
               <w:right w:w="80" w:type="dxa"/>
             </w:tcMar>
           </w:tcPr>
-          <w:p/>
+          <w:p>
+            <w:r>
+              <w:t>Daniel</w:t>
+            </w:r>
+          </w:p>
         </w:tc>
         <w:tc>
           <w:tcPr>
@@ -1287,18 +1240,16 @@
               <w:right w:w="80" w:type="dxa"/>
             </w:tcMar>
           </w:tcPr>
-          <w:p/>
+          <w:p>
+            <w:r>
+              <w:t>8</w:t>
+            </w:r>
+          </w:p>
         </w:tc>
       </w:tr>
       <w:tr>
         <w:tblPrEx>
           <w:shd w:val="clear" w:color="auto" w:fill="auto"/>
-          <w:tblCellMar>
-            <w:top w:w="0" w:type="dxa"/>
-            <w:left w:w="0" w:type="dxa"/>
-            <w:bottom w:w="0" w:type="dxa"/>
-            <w:right w:w="0" w:type="dxa"/>
-          </w:tblCellMar>
         </w:tblPrEx>
         <w:trPr>
           <w:trHeight w:val="344"/>
@@ -1397,12 +1348,6 @@
       <w:tr>
         <w:tblPrEx>
           <w:shd w:val="clear" w:color="auto" w:fill="auto"/>
-          <w:tblCellMar>
-            <w:top w:w="0" w:type="dxa"/>
-            <w:left w:w="0" w:type="dxa"/>
-            <w:bottom w:w="0" w:type="dxa"/>
-            <w:right w:w="0" w:type="dxa"/>
-          </w:tblCellMar>
         </w:tblPrEx>
         <w:trPr>
           <w:trHeight w:val="375"/>
@@ -1501,12 +1446,6 @@
       <w:tr>
         <w:tblPrEx>
           <w:shd w:val="clear" w:color="auto" w:fill="auto"/>
-          <w:tblCellMar>
-            <w:top w:w="0" w:type="dxa"/>
-            <w:left w:w="0" w:type="dxa"/>
-            <w:bottom w:w="0" w:type="dxa"/>
-            <w:right w:w="0" w:type="dxa"/>
-          </w:tblCellMar>
         </w:tblPrEx>
         <w:trPr>
           <w:trHeight w:val="375"/>
@@ -1611,12 +1550,6 @@
       <w:tr>
         <w:tblPrEx>
           <w:shd w:val="clear" w:color="auto" w:fill="auto"/>
-          <w:tblCellMar>
-            <w:top w:w="0" w:type="dxa"/>
-            <w:left w:w="0" w:type="dxa"/>
-            <w:bottom w:w="0" w:type="dxa"/>
-            <w:right w:w="0" w:type="dxa"/>
-          </w:tblCellMar>
         </w:tblPrEx>
         <w:trPr>
           <w:trHeight w:val="344"/>
@@ -1719,8 +1652,8 @@
       </w:pPr>
     </w:p>
     <w:sectPr>
-      <w:headerReference w:type="default" r:id="rId6"/>
-      <w:footerReference w:type="default" r:id="rId7"/>
+      <w:headerReference w:type="default" r:id="rId7"/>
+      <w:footerReference w:type="default" r:id="rId8"/>
       <w:pgSz w:w="16840" w:h="11900" w:orient="landscape"/>
       <w:pgMar w:top="709" w:right="1134" w:bottom="1134" w:left="1134" w:header="709" w:footer="850" w:gutter="0"/>
       <w:cols w:space="708"/>
@@ -1730,7 +1663,7 @@
 </file>
 
 <file path=word/endnotes.xml><?xml version="1.0" encoding="utf-8"?>
-<w:endnotes xmlns:wpc="http://schemas.microsoft.com/office/word/2010/wordprocessingCanvas" xmlns:mc="http://schemas.openxmlformats.org/markup-compatibility/2006" xmlns:o="urn:schemas-microsoft-com:office:office" xmlns:r="http://schemas.openxmlformats.org/officeDocument/2006/relationships" xmlns:m="http://schemas.openxmlformats.org/officeDocument/2006/math" xmlns:v="urn:schemas-microsoft-com:vml" xmlns:wp14="http://schemas.microsoft.com/office/word/2010/wordprocessingDrawing" xmlns:wp="http://schemas.openxmlformats.org/drawingml/2006/wordprocessingDrawing" xmlns:w10="urn:schemas-microsoft-com:office:word" xmlns:w="http://schemas.openxmlformats.org/wordprocessingml/2006/main" xmlns:w14="http://schemas.microsoft.com/office/word/2010/wordml" xmlns:w15="http://schemas.microsoft.com/office/word/2012/wordml" xmlns:wpg="http://schemas.microsoft.com/office/word/2010/wordprocessingGroup" xmlns:wpi="http://schemas.microsoft.com/office/word/2010/wordprocessingInk" xmlns:wne="http://schemas.microsoft.com/office/word/2006/wordml" xmlns:wps="http://schemas.microsoft.com/office/word/2010/wordprocessingShape" mc:Ignorable="w14 w15 wp14">
+<w:endnotes xmlns:wpc="http://schemas.microsoft.com/office/word/2010/wordprocessingCanvas" xmlns:mc="http://schemas.openxmlformats.org/markup-compatibility/2006" xmlns:o="urn:schemas-microsoft-com:office:office" xmlns:r="http://schemas.openxmlformats.org/officeDocument/2006/relationships" xmlns:m="http://schemas.openxmlformats.org/officeDocument/2006/math" xmlns:v="urn:schemas-microsoft-com:vml" xmlns:wp14="http://schemas.microsoft.com/office/word/2010/wordprocessingDrawing" xmlns:wp="http://schemas.openxmlformats.org/drawingml/2006/wordprocessingDrawing" xmlns:w10="urn:schemas-microsoft-com:office:word" xmlns:w="http://schemas.openxmlformats.org/wordprocessingml/2006/main" xmlns:w14="http://schemas.microsoft.com/office/word/2010/wordml" xmlns:wpg="http://schemas.microsoft.com/office/word/2010/wordprocessingGroup" xmlns:wpi="http://schemas.microsoft.com/office/word/2010/wordprocessingInk" xmlns:wne="http://schemas.microsoft.com/office/word/2006/wordml" xmlns:wps="http://schemas.microsoft.com/office/word/2010/wordprocessingShape" mc:Ignorable="w14 wp14">
   <w:endnote w:type="separator" w:id="-1">
     <w:p>
       <w:r>
@@ -1749,7 +1682,7 @@
 </file>
 
 <file path=word/footer1.xml><?xml version="1.0" encoding="utf-8"?>
-<w:ftr xmlns:wpc="http://schemas.microsoft.com/office/word/2010/wordprocessingCanvas" xmlns:mc="http://schemas.openxmlformats.org/markup-compatibility/2006" xmlns:o="urn:schemas-microsoft-com:office:office" xmlns:r="http://schemas.openxmlformats.org/officeDocument/2006/relationships" xmlns:m="http://schemas.openxmlformats.org/officeDocument/2006/math" xmlns:v="urn:schemas-microsoft-com:vml" xmlns:wp14="http://schemas.microsoft.com/office/word/2010/wordprocessingDrawing" xmlns:wp="http://schemas.openxmlformats.org/drawingml/2006/wordprocessingDrawing" xmlns:w10="urn:schemas-microsoft-com:office:word" xmlns:w="http://schemas.openxmlformats.org/wordprocessingml/2006/main" xmlns:w14="http://schemas.microsoft.com/office/word/2010/wordml" xmlns:w15="http://schemas.microsoft.com/office/word/2012/wordml" xmlns:wpg="http://schemas.microsoft.com/office/word/2010/wordprocessingGroup" xmlns:wpi="http://schemas.microsoft.com/office/word/2010/wordprocessingInk" xmlns:wne="http://schemas.microsoft.com/office/word/2006/wordml" xmlns:wps="http://schemas.microsoft.com/office/word/2010/wordprocessingShape" mc:Ignorable="w14 w15 wp14">
+<w:ftr xmlns:wpc="http://schemas.microsoft.com/office/word/2010/wordprocessingCanvas" xmlns:mc="http://schemas.openxmlformats.org/markup-compatibility/2006" xmlns:o="urn:schemas-microsoft-com:office:office" xmlns:r="http://schemas.openxmlformats.org/officeDocument/2006/relationships" xmlns:m="http://schemas.openxmlformats.org/officeDocument/2006/math" xmlns:v="urn:schemas-microsoft-com:vml" xmlns:wp14="http://schemas.microsoft.com/office/word/2010/wordprocessingDrawing" xmlns:wp="http://schemas.openxmlformats.org/drawingml/2006/wordprocessingDrawing" xmlns:w10="urn:schemas-microsoft-com:office:word" xmlns:w="http://schemas.openxmlformats.org/wordprocessingml/2006/main" xmlns:w14="http://schemas.microsoft.com/office/word/2010/wordml" xmlns:wpg="http://schemas.microsoft.com/office/word/2010/wordprocessingGroup" xmlns:wpi="http://schemas.microsoft.com/office/word/2010/wordprocessingInk" xmlns:wne="http://schemas.microsoft.com/office/word/2006/wordml" xmlns:wps="http://schemas.microsoft.com/office/word/2010/wordprocessingShape" mc:Ignorable="w14 wp14">
   <w:p>
     <w:pPr>
       <w:pStyle w:val="Kop-envoettekst"/>
@@ -1759,7 +1692,7 @@
 </file>
 
 <file path=word/footnotes.xml><?xml version="1.0" encoding="utf-8"?>
-<w:footnotes xmlns:wpc="http://schemas.microsoft.com/office/word/2010/wordprocessingCanvas" xmlns:mc="http://schemas.openxmlformats.org/markup-compatibility/2006" xmlns:o="urn:schemas-microsoft-com:office:office" xmlns:r="http://schemas.openxmlformats.org/officeDocument/2006/relationships" xmlns:m="http://schemas.openxmlformats.org/officeDocument/2006/math" xmlns:v="urn:schemas-microsoft-com:vml" xmlns:wp14="http://schemas.microsoft.com/office/word/2010/wordprocessingDrawing" xmlns:wp="http://schemas.openxmlformats.org/drawingml/2006/wordprocessingDrawing" xmlns:w10="urn:schemas-microsoft-com:office:word" xmlns:w="http://schemas.openxmlformats.org/wordprocessingml/2006/main" xmlns:w14="http://schemas.microsoft.com/office/word/2010/wordml" xmlns:w15="http://schemas.microsoft.com/office/word/2012/wordml" xmlns:wpg="http://schemas.microsoft.com/office/word/2010/wordprocessingGroup" xmlns:wpi="http://schemas.microsoft.com/office/word/2010/wordprocessingInk" xmlns:wne="http://schemas.microsoft.com/office/word/2006/wordml" xmlns:wps="http://schemas.microsoft.com/office/word/2010/wordprocessingShape" mc:Ignorable="w14 w15 wp14">
+<w:footnotes xmlns:wpc="http://schemas.microsoft.com/office/word/2010/wordprocessingCanvas" xmlns:mc="http://schemas.openxmlformats.org/markup-compatibility/2006" xmlns:o="urn:schemas-microsoft-com:office:office" xmlns:r="http://schemas.openxmlformats.org/officeDocument/2006/relationships" xmlns:m="http://schemas.openxmlformats.org/officeDocument/2006/math" xmlns:v="urn:schemas-microsoft-com:vml" xmlns:wp14="http://schemas.microsoft.com/office/word/2010/wordprocessingDrawing" xmlns:wp="http://schemas.openxmlformats.org/drawingml/2006/wordprocessingDrawing" xmlns:w10="urn:schemas-microsoft-com:office:word" xmlns:w="http://schemas.openxmlformats.org/wordprocessingml/2006/main" xmlns:w14="http://schemas.microsoft.com/office/word/2010/wordml" xmlns:wpg="http://schemas.microsoft.com/office/word/2010/wordprocessingGroup" xmlns:wpi="http://schemas.microsoft.com/office/word/2010/wordprocessingInk" xmlns:wne="http://schemas.microsoft.com/office/word/2006/wordml" xmlns:wps="http://schemas.microsoft.com/office/word/2010/wordprocessingShape" mc:Ignorable="w14 wp14">
   <w:footnote w:type="separator" w:id="-1">
     <w:p>
       <w:r>
@@ -1778,7 +1711,7 @@
 </file>
 
 <file path=word/header1.xml><?xml version="1.0" encoding="utf-8"?>
-<w:hdr xmlns:wpc="http://schemas.microsoft.com/office/word/2010/wordprocessingCanvas" xmlns:mc="http://schemas.openxmlformats.org/markup-compatibility/2006" xmlns:o="urn:schemas-microsoft-com:office:office" xmlns:r="http://schemas.openxmlformats.org/officeDocument/2006/relationships" xmlns:m="http://schemas.openxmlformats.org/officeDocument/2006/math" xmlns:v="urn:schemas-microsoft-com:vml" xmlns:wp14="http://schemas.microsoft.com/office/word/2010/wordprocessingDrawing" xmlns:wp="http://schemas.openxmlformats.org/drawingml/2006/wordprocessingDrawing" xmlns:w10="urn:schemas-microsoft-com:office:word" xmlns:w="http://schemas.openxmlformats.org/wordprocessingml/2006/main" xmlns:w14="http://schemas.microsoft.com/office/word/2010/wordml" xmlns:w15="http://schemas.microsoft.com/office/word/2012/wordml" xmlns:wpg="http://schemas.microsoft.com/office/word/2010/wordprocessingGroup" xmlns:wpi="http://schemas.microsoft.com/office/word/2010/wordprocessingInk" xmlns:wne="http://schemas.microsoft.com/office/word/2006/wordml" xmlns:wps="http://schemas.microsoft.com/office/word/2010/wordprocessingShape" mc:Ignorable="w14 w15 wp14">
+<w:hdr xmlns:wpc="http://schemas.microsoft.com/office/word/2010/wordprocessingCanvas" xmlns:mc="http://schemas.openxmlformats.org/markup-compatibility/2006" xmlns:o="urn:schemas-microsoft-com:office:office" xmlns:r="http://schemas.openxmlformats.org/officeDocument/2006/relationships" xmlns:m="http://schemas.openxmlformats.org/officeDocument/2006/math" xmlns:v="urn:schemas-microsoft-com:vml" xmlns:wp14="http://schemas.microsoft.com/office/word/2010/wordprocessingDrawing" xmlns:wp="http://schemas.openxmlformats.org/drawingml/2006/wordprocessingDrawing" xmlns:w10="urn:schemas-microsoft-com:office:word" xmlns:w="http://schemas.openxmlformats.org/wordprocessingml/2006/main" xmlns:w14="http://schemas.microsoft.com/office/word/2010/wordml" xmlns:wpg="http://schemas.microsoft.com/office/word/2010/wordprocessingGroup" xmlns:wpi="http://schemas.microsoft.com/office/word/2010/wordprocessingInk" xmlns:wne="http://schemas.microsoft.com/office/word/2006/wordml" xmlns:wps="http://schemas.microsoft.com/office/word/2010/wordprocessingShape" mc:Ignorable="w14 wp14">
   <w:p>
     <w:pPr>
       <w:pStyle w:val="Kop-envoettekst"/>
@@ -1788,7 +1721,7 @@
 </file>
 
 <file path=word/styles.xml><?xml version="1.0" encoding="utf-8"?>
-<w:styles xmlns:mc="http://schemas.openxmlformats.org/markup-compatibility/2006" xmlns:r="http://schemas.openxmlformats.org/officeDocument/2006/relationships" xmlns:w="http://schemas.openxmlformats.org/wordprocessingml/2006/main" xmlns:w14="http://schemas.microsoft.com/office/word/2010/wordml" xmlns:w15="http://schemas.microsoft.com/office/word/2012/wordml" mc:Ignorable="w14 w15">
+<w:styles xmlns:mc="http://schemas.openxmlformats.org/markup-compatibility/2006" xmlns:r="http://schemas.openxmlformats.org/officeDocument/2006/relationships" xmlns:w="http://schemas.openxmlformats.org/wordprocessingml/2006/main" xmlns:w14="http://schemas.microsoft.com/office/word/2010/wordml" mc:Ignorable="w14">
   <w:docDefaults>
     <w:rPrDefault>
       <w:rPr>
@@ -1810,378 +1743,427 @@
       </w:pPr>
     </w:pPrDefault>
   </w:docDefaults>
-  <w:latentStyles w:defLockedState="0" w:defUIPriority="99" w:defSemiHidden="0" w:defUnhideWhenUsed="0" w:defQFormat="0" w:count="371">
-    <w:lsdException w:name="Normal" w:uiPriority="0" w:qFormat="1"/>
-    <w:lsdException w:name="heading 1" w:uiPriority="9" w:qFormat="1"/>
-    <w:lsdException w:name="heading 2" w:semiHidden="1" w:uiPriority="9" w:unhideWhenUsed="1" w:qFormat="1"/>
-    <w:lsdException w:name="heading 3" w:semiHidden="1" w:uiPriority="9" w:unhideWhenUsed="1" w:qFormat="1"/>
-    <w:lsdException w:name="heading 4" w:semiHidden="1" w:uiPriority="9" w:unhideWhenUsed="1" w:qFormat="1"/>
-    <w:lsdException w:name="heading 5" w:semiHidden="1" w:uiPriority="9" w:unhideWhenUsed="1" w:qFormat="1"/>
-    <w:lsdException w:name="heading 6" w:semiHidden="1" w:uiPriority="9" w:unhideWhenUsed="1" w:qFormat="1"/>
-    <w:lsdException w:name="heading 7" w:semiHidden="1" w:uiPriority="9" w:unhideWhenUsed="1" w:qFormat="1"/>
-    <w:lsdException w:name="heading 8" w:semiHidden="1" w:uiPriority="9" w:unhideWhenUsed="1" w:qFormat="1"/>
-    <w:lsdException w:name="heading 9" w:semiHidden="1" w:uiPriority="9" w:unhideWhenUsed="1" w:qFormat="1"/>
-    <w:lsdException w:name="index 1" w:semiHidden="1" w:unhideWhenUsed="1"/>
-    <w:lsdException w:name="index 2" w:semiHidden="1" w:unhideWhenUsed="1"/>
-    <w:lsdException w:name="index 3" w:semiHidden="1" w:unhideWhenUsed="1"/>
-    <w:lsdException w:name="index 4" w:semiHidden="1" w:unhideWhenUsed="1"/>
-    <w:lsdException w:name="index 5" w:semiHidden="1" w:unhideWhenUsed="1"/>
-    <w:lsdException w:name="index 6" w:semiHidden="1" w:unhideWhenUsed="1"/>
-    <w:lsdException w:name="index 7" w:semiHidden="1" w:unhideWhenUsed="1"/>
-    <w:lsdException w:name="index 8" w:semiHidden="1" w:unhideWhenUsed="1"/>
-    <w:lsdException w:name="index 9" w:semiHidden="1" w:unhideWhenUsed="1"/>
-    <w:lsdException w:name="toc 1" w:semiHidden="1" w:uiPriority="39" w:unhideWhenUsed="1"/>
-    <w:lsdException w:name="toc 2" w:semiHidden="1" w:uiPriority="39" w:unhideWhenUsed="1"/>
-    <w:lsdException w:name="toc 3" w:semiHidden="1" w:uiPriority="39" w:unhideWhenUsed="1"/>
-    <w:lsdException w:name="toc 4" w:semiHidden="1" w:uiPriority="39" w:unhideWhenUsed="1"/>
-    <w:lsdException w:name="toc 5" w:semiHidden="1" w:uiPriority="39" w:unhideWhenUsed="1"/>
-    <w:lsdException w:name="toc 6" w:semiHidden="1" w:uiPriority="39" w:unhideWhenUsed="1"/>
-    <w:lsdException w:name="toc 7" w:semiHidden="1" w:uiPriority="39" w:unhideWhenUsed="1"/>
-    <w:lsdException w:name="toc 8" w:semiHidden="1" w:uiPriority="39" w:unhideWhenUsed="1"/>
-    <w:lsdException w:name="toc 9" w:semiHidden="1" w:uiPriority="39" w:unhideWhenUsed="1"/>
-    <w:lsdException w:name="Normal Indent" w:semiHidden="1" w:unhideWhenUsed="1"/>
-    <w:lsdException w:name="footnote text" w:semiHidden="1" w:unhideWhenUsed="1"/>
-    <w:lsdException w:name="annotation text" w:semiHidden="1" w:unhideWhenUsed="1"/>
-    <w:lsdException w:name="header" w:semiHidden="1" w:unhideWhenUsed="1"/>
-    <w:lsdException w:name="footer" w:semiHidden="1" w:unhideWhenUsed="1"/>
-    <w:lsdException w:name="index heading" w:semiHidden="1" w:unhideWhenUsed="1"/>
-    <w:lsdException w:name="caption" w:semiHidden="1" w:uiPriority="35" w:unhideWhenUsed="1" w:qFormat="1"/>
-    <w:lsdException w:name="table of figures" w:semiHidden="1" w:unhideWhenUsed="1"/>
-    <w:lsdException w:name="envelope address" w:semiHidden="1" w:unhideWhenUsed="1"/>
-    <w:lsdException w:name="envelope return" w:semiHidden="1" w:unhideWhenUsed="1"/>
-    <w:lsdException w:name="footnote reference" w:semiHidden="1" w:unhideWhenUsed="1"/>
-    <w:lsdException w:name="annotation reference" w:semiHidden="1" w:unhideWhenUsed="1"/>
-    <w:lsdException w:name="line number" w:semiHidden="1" w:unhideWhenUsed="1"/>
-    <w:lsdException w:name="page number" w:semiHidden="1" w:unhideWhenUsed="1"/>
-    <w:lsdException w:name="endnote reference" w:semiHidden="1" w:unhideWhenUsed="1"/>
-    <w:lsdException w:name="endnote text" w:semiHidden="1" w:unhideWhenUsed="1"/>
-    <w:lsdException w:name="table of authorities" w:semiHidden="1" w:unhideWhenUsed="1"/>
-    <w:lsdException w:name="macro" w:semiHidden="1" w:unhideWhenUsed="1"/>
-    <w:lsdException w:name="toa heading" w:semiHidden="1" w:unhideWhenUsed="1"/>
-    <w:lsdException w:name="List" w:semiHidden="1" w:unhideWhenUsed="1"/>
-    <w:lsdException w:name="List Bullet" w:semiHidden="1" w:unhideWhenUsed="1"/>
-    <w:lsdException w:name="List Number" w:semiHidden="1" w:unhideWhenUsed="1"/>
-    <w:lsdException w:name="List 2" w:semiHidden="1" w:unhideWhenUsed="1"/>
-    <w:lsdException w:name="List 3" w:semiHidden="1" w:unhideWhenUsed="1"/>
-    <w:lsdException w:name="List 4" w:semiHidden="1" w:unhideWhenUsed="1"/>
-    <w:lsdException w:name="List 5" w:semiHidden="1" w:unhideWhenUsed="1"/>
-    <w:lsdException w:name="List Bullet 2" w:semiHidden="1" w:unhideWhenUsed="1"/>
-    <w:lsdException w:name="List Bullet 3" w:semiHidden="1" w:unhideWhenUsed="1"/>
-    <w:lsdException w:name="List Bullet 4" w:semiHidden="1" w:unhideWhenUsed="1"/>
-    <w:lsdException w:name="List Bullet 5" w:semiHidden="1" w:unhideWhenUsed="1"/>
-    <w:lsdException w:name="List Number 2" w:semiHidden="1" w:unhideWhenUsed="1"/>
-    <w:lsdException w:name="List Number 3" w:semiHidden="1" w:unhideWhenUsed="1"/>
-    <w:lsdException w:name="List Number 4" w:semiHidden="1" w:unhideWhenUsed="1"/>
-    <w:lsdException w:name="List Number 5" w:semiHidden="1" w:unhideWhenUsed="1"/>
-    <w:lsdException w:name="Title" w:uiPriority="10" w:qFormat="1"/>
-    <w:lsdException w:name="Closing" w:semiHidden="1" w:unhideWhenUsed="1"/>
-    <w:lsdException w:name="Signature" w:semiHidden="1" w:unhideWhenUsed="1"/>
-    <w:lsdException w:name="Default Paragraph Font" w:semiHidden="1" w:uiPriority="1" w:unhideWhenUsed="1"/>
-    <w:lsdException w:name="Body Text" w:semiHidden="1" w:unhideWhenUsed="1"/>
-    <w:lsdException w:name="Body Text Indent" w:semiHidden="1" w:unhideWhenUsed="1"/>
-    <w:lsdException w:name="List Continue" w:semiHidden="1" w:unhideWhenUsed="1"/>
-    <w:lsdException w:name="List Continue 2" w:semiHidden="1" w:unhideWhenUsed="1"/>
-    <w:lsdException w:name="List Continue 3" w:semiHidden="1" w:unhideWhenUsed="1"/>
-    <w:lsdException w:name="List Continue 4" w:semiHidden="1" w:unhideWhenUsed="1"/>
-    <w:lsdException w:name="List Continue 5" w:semiHidden="1" w:unhideWhenUsed="1"/>
-    <w:lsdException w:name="Message Header" w:semiHidden="1" w:unhideWhenUsed="1"/>
-    <w:lsdException w:name="Subtitle" w:uiPriority="11" w:qFormat="1"/>
-    <w:lsdException w:name="Salutation" w:semiHidden="1" w:unhideWhenUsed="1"/>
-    <w:lsdException w:name="Date" w:semiHidden="1" w:unhideWhenUsed="1"/>
-    <w:lsdException w:name="Body Text First Indent" w:semiHidden="1" w:unhideWhenUsed="1"/>
-    <w:lsdException w:name="Body Text First Indent 2" w:semiHidden="1" w:unhideWhenUsed="1"/>
-    <w:lsdException w:name="Note Heading" w:semiHidden="1" w:unhideWhenUsed="1"/>
-    <w:lsdException w:name="Body Text 2" w:semiHidden="1" w:unhideWhenUsed="1"/>
-    <w:lsdException w:name="Body Text 3" w:semiHidden="1" w:unhideWhenUsed="1"/>
-    <w:lsdException w:name="Body Text Indent 2" w:semiHidden="1" w:unhideWhenUsed="1"/>
-    <w:lsdException w:name="Body Text Indent 3" w:semiHidden="1" w:unhideWhenUsed="1"/>
-    <w:lsdException w:name="Block Text" w:semiHidden="1" w:unhideWhenUsed="1"/>
-    <w:lsdException w:name="Hyperlink" w:semiHidden="1" w:unhideWhenUsed="1"/>
-    <w:lsdException w:name="FollowedHyperlink" w:semiHidden="1" w:unhideWhenUsed="1"/>
-    <w:lsdException w:name="Strong" w:uiPriority="22" w:qFormat="1"/>
-    <w:lsdException w:name="Emphasis" w:uiPriority="20" w:qFormat="1"/>
-    <w:lsdException w:name="Document Map" w:semiHidden="1" w:unhideWhenUsed="1"/>
-    <w:lsdException w:name="Plain Text" w:semiHidden="1" w:unhideWhenUsed="1"/>
-    <w:lsdException w:name="E-mail Signature" w:semiHidden="1" w:unhideWhenUsed="1"/>
-    <w:lsdException w:name="HTML Top of Form" w:semiHidden="1" w:unhideWhenUsed="1"/>
-    <w:lsdException w:name="HTML Bottom of Form" w:semiHidden="1" w:unhideWhenUsed="1"/>
-    <w:lsdException w:name="Normal (Web)" w:semiHidden="1" w:unhideWhenUsed="1"/>
-    <w:lsdException w:name="HTML Acronym" w:semiHidden="1" w:unhideWhenUsed="1"/>
-    <w:lsdException w:name="HTML Address" w:semiHidden="1" w:unhideWhenUsed="1"/>
-    <w:lsdException w:name="HTML Cite" w:semiHidden="1" w:unhideWhenUsed="1"/>
-    <w:lsdException w:name="HTML Code" w:semiHidden="1" w:unhideWhenUsed="1"/>
-    <w:lsdException w:name="HTML Definition" w:semiHidden="1" w:unhideWhenUsed="1"/>
-    <w:lsdException w:name="HTML Keyboard" w:semiHidden="1" w:unhideWhenUsed="1"/>
-    <w:lsdException w:name="HTML Preformatted" w:semiHidden="1" w:unhideWhenUsed="1"/>
-    <w:lsdException w:name="HTML Sample" w:semiHidden="1" w:unhideWhenUsed="1"/>
-    <w:lsdException w:name="HTML Typewriter" w:semiHidden="1" w:unhideWhenUsed="1"/>
-    <w:lsdException w:name="HTML Variable" w:semiHidden="1" w:unhideWhenUsed="1"/>
-    <w:lsdException w:name="Normal Table" w:semiHidden="1" w:unhideWhenUsed="1"/>
-    <w:lsdException w:name="annotation subject" w:semiHidden="1" w:unhideWhenUsed="1"/>
-    <w:lsdException w:name="No List" w:semiHidden="1" w:unhideWhenUsed="1"/>
-    <w:lsdException w:name="Outline List 1" w:semiHidden="1" w:unhideWhenUsed="1"/>
-    <w:lsdException w:name="Outline List 2" w:semiHidden="1" w:unhideWhenUsed="1"/>
-    <w:lsdException w:name="Outline List 3" w:semiHidden="1" w:unhideWhenUsed="1"/>
-    <w:lsdException w:name="Table Simple 1" w:semiHidden="1" w:unhideWhenUsed="1"/>
-    <w:lsdException w:name="Table Simple 2" w:semiHidden="1" w:unhideWhenUsed="1"/>
-    <w:lsdException w:name="Table Simple 3" w:semiHidden="1" w:unhideWhenUsed="1"/>
-    <w:lsdException w:name="Table Classic 1" w:semiHidden="1" w:unhideWhenUsed="1"/>
-    <w:lsdException w:name="Table Classic 2" w:semiHidden="1" w:unhideWhenUsed="1"/>
-    <w:lsdException w:name="Table Classic 3" w:semiHidden="1" w:unhideWhenUsed="1"/>
-    <w:lsdException w:name="Table Classic 4" w:semiHidden="1" w:unhideWhenUsed="1"/>
-    <w:lsdException w:name="Table Colorful 1" w:semiHidden="1" w:unhideWhenUsed="1"/>
-    <w:lsdException w:name="Table Colorful 2" w:semiHidden="1" w:unhideWhenUsed="1"/>
-    <w:lsdException w:name="Table Colorful 3" w:semiHidden="1" w:unhideWhenUsed="1"/>
-    <w:lsdException w:name="Table Columns 1" w:semiHidden="1" w:unhideWhenUsed="1"/>
-    <w:lsdException w:name="Table Columns 2" w:semiHidden="1" w:unhideWhenUsed="1"/>
-    <w:lsdException w:name="Table Columns 3" w:semiHidden="1" w:unhideWhenUsed="1"/>
-    <w:lsdException w:name="Table Columns 4" w:semiHidden="1" w:unhideWhenUsed="1"/>
-    <w:lsdException w:name="Table Columns 5" w:semiHidden="1" w:unhideWhenUsed="1"/>
-    <w:lsdException w:name="Table Grid 1" w:semiHidden="1" w:unhideWhenUsed="1"/>
-    <w:lsdException w:name="Table Grid 2" w:semiHidden="1" w:unhideWhenUsed="1"/>
-    <w:lsdException w:name="Table Grid 3" w:semiHidden="1" w:unhideWhenUsed="1"/>
-    <w:lsdException w:name="Table Grid 4" w:semiHidden="1" w:unhideWhenUsed="1"/>
-    <w:lsdException w:name="Table Grid 5" w:semiHidden="1" w:unhideWhenUsed="1"/>
-    <w:lsdException w:name="Table Grid 6" w:semiHidden="1" w:unhideWhenUsed="1"/>
-    <w:lsdException w:name="Table Grid 7" w:semiHidden="1" w:unhideWhenUsed="1"/>
-    <w:lsdException w:name="Table Grid 8" w:semiHidden="1" w:unhideWhenUsed="1"/>
-    <w:lsdException w:name="Table List 1" w:semiHidden="1" w:unhideWhenUsed="1"/>
-    <w:lsdException w:name="Table List 2" w:semiHidden="1" w:unhideWhenUsed="1"/>
-    <w:lsdException w:name="Table List 3" w:semiHidden="1" w:unhideWhenUsed="1"/>
-    <w:lsdException w:name="Table List 4" w:semiHidden="1" w:unhideWhenUsed="1"/>
-    <w:lsdException w:name="Table List 5" w:semiHidden="1" w:unhideWhenUsed="1"/>
-    <w:lsdException w:name="Table List 6" w:semiHidden="1" w:unhideWhenUsed="1"/>
-    <w:lsdException w:name="Table List 7" w:semiHidden="1" w:unhideWhenUsed="1"/>
-    <w:lsdException w:name="Table List 8" w:semiHidden="1" w:unhideWhenUsed="1"/>
-    <w:lsdException w:name="Table 3D effects 1" w:semiHidden="1" w:unhideWhenUsed="1"/>
-    <w:lsdException w:name="Table 3D effects 2" w:semiHidden="1" w:unhideWhenUsed="1"/>
-    <w:lsdException w:name="Table 3D effects 3" w:semiHidden="1" w:unhideWhenUsed="1"/>
-    <w:lsdException w:name="Table Contemporary" w:semiHidden="1" w:unhideWhenUsed="1"/>
-    <w:lsdException w:name="Table Elegant" w:semiHidden="1" w:unhideWhenUsed="1"/>
-    <w:lsdException w:name="Table Professional" w:semiHidden="1" w:unhideWhenUsed="1"/>
-    <w:lsdException w:name="Table Subtle 1" w:semiHidden="1" w:unhideWhenUsed="1"/>
-    <w:lsdException w:name="Table Subtle 2" w:semiHidden="1" w:unhideWhenUsed="1"/>
-    <w:lsdException w:name="Table Web 1" w:semiHidden="1" w:unhideWhenUsed="1"/>
-    <w:lsdException w:name="Table Web 2" w:semiHidden="1" w:unhideWhenUsed="1"/>
-    <w:lsdException w:name="Table Web 3" w:semiHidden="1" w:unhideWhenUsed="1"/>
-    <w:lsdException w:name="Balloon Text" w:semiHidden="1" w:unhideWhenUsed="1"/>
-    <w:lsdException w:name="Table Grid" w:uiPriority="39"/>
-    <w:lsdException w:name="Table Theme" w:semiHidden="1" w:unhideWhenUsed="1"/>
-    <w:lsdException w:name="Placeholder Text" w:semiHidden="1"/>
-    <w:lsdException w:name="No Spacing" w:uiPriority="1" w:qFormat="1"/>
-    <w:lsdException w:name="Light Shading" w:uiPriority="60"/>
-    <w:lsdException w:name="Light List" w:uiPriority="61"/>
-    <w:lsdException w:name="Light Grid" w:uiPriority="62"/>
-    <w:lsdException w:name="Medium Shading 1" w:uiPriority="63"/>
-    <w:lsdException w:name="Medium Shading 2" w:uiPriority="64"/>
-    <w:lsdException w:name="Medium List 1" w:uiPriority="65"/>
-    <w:lsdException w:name="Medium List 2" w:uiPriority="66"/>
-    <w:lsdException w:name="Medium Grid 1" w:uiPriority="67"/>
-    <w:lsdException w:name="Medium Grid 2" w:uiPriority="68"/>
-    <w:lsdException w:name="Medium Grid 3" w:uiPriority="69"/>
-    <w:lsdException w:name="Dark List" w:uiPriority="70"/>
-    <w:lsdException w:name="Colorful Shading" w:uiPriority="71"/>
-    <w:lsdException w:name="Colorful List" w:uiPriority="72"/>
-    <w:lsdException w:name="Colorful Grid" w:uiPriority="73"/>
-    <w:lsdException w:name="Light Shading Accent 1" w:uiPriority="60"/>
-    <w:lsdException w:name="Light List Accent 1" w:uiPriority="61"/>
-    <w:lsdException w:name="Light Grid Accent 1" w:uiPriority="62"/>
-    <w:lsdException w:name="Medium Shading 1 Accent 1" w:uiPriority="63"/>
-    <w:lsdException w:name="Medium Shading 2 Accent 1" w:uiPriority="64"/>
-    <w:lsdException w:name="Medium List 1 Accent 1" w:uiPriority="65"/>
-    <w:lsdException w:name="Revision" w:semiHidden="1"/>
-    <w:lsdException w:name="List Paragraph" w:uiPriority="34" w:qFormat="1"/>
-    <w:lsdException w:name="Quote" w:uiPriority="29" w:qFormat="1"/>
-    <w:lsdException w:name="Intense Quote" w:uiPriority="30" w:qFormat="1"/>
-    <w:lsdException w:name="Medium List 2 Accent 1" w:uiPriority="66"/>
-    <w:lsdException w:name="Medium Grid 1 Accent 1" w:uiPriority="67"/>
-    <w:lsdException w:name="Medium Grid 2 Accent 1" w:uiPriority="68"/>
-    <w:lsdException w:name="Medium Grid 3 Accent 1" w:uiPriority="69"/>
-    <w:lsdException w:name="Dark List Accent 1" w:uiPriority="70"/>
-    <w:lsdException w:name="Colorful Shading Accent 1" w:uiPriority="71"/>
-    <w:lsdException w:name="Colorful List Accent 1" w:uiPriority="72"/>
-    <w:lsdException w:name="Colorful Grid Accent 1" w:uiPriority="73"/>
-    <w:lsdException w:name="Light Shading Accent 2" w:uiPriority="60"/>
-    <w:lsdException w:name="Light List Accent 2" w:uiPriority="61"/>
-    <w:lsdException w:name="Light Grid Accent 2" w:uiPriority="62"/>
-    <w:lsdException w:name="Medium Shading 1 Accent 2" w:uiPriority="63"/>
-    <w:lsdException w:name="Medium Shading 2 Accent 2" w:uiPriority="64"/>
-    <w:lsdException w:name="Medium List 1 Accent 2" w:uiPriority="65"/>
-    <w:lsdException w:name="Medium List 2 Accent 2" w:uiPriority="66"/>
-    <w:lsdException w:name="Medium Grid 1 Accent 2" w:uiPriority="67"/>
-    <w:lsdException w:name="Medium Grid 2 Accent 2" w:uiPriority="68"/>
-    <w:lsdException w:name="Medium Grid 3 Accent 2" w:uiPriority="69"/>
-    <w:lsdException w:name="Dark List Accent 2" w:uiPriority="70"/>
-    <w:lsdException w:name="Colorful Shading Accent 2" w:uiPriority="71"/>
-    <w:lsdException w:name="Colorful List Accent 2" w:uiPriority="72"/>
-    <w:lsdException w:name="Colorful Grid Accent 2" w:uiPriority="73"/>
-    <w:lsdException w:name="Light Shading Accent 3" w:uiPriority="60"/>
-    <w:lsdException w:name="Light List Accent 3" w:uiPriority="61"/>
-    <w:lsdException w:name="Light Grid Accent 3" w:uiPriority="62"/>
-    <w:lsdException w:name="Medium Shading 1 Accent 3" w:uiPriority="63"/>
-    <w:lsdException w:name="Medium Shading 2 Accent 3" w:uiPriority="64"/>
-    <w:lsdException w:name="Medium List 1 Accent 3" w:uiPriority="65"/>
-    <w:lsdException w:name="Medium List 2 Accent 3" w:uiPriority="66"/>
-    <w:lsdException w:name="Medium Grid 1 Accent 3" w:uiPriority="67"/>
-    <w:lsdException w:name="Medium Grid 2 Accent 3" w:uiPriority="68"/>
-    <w:lsdException w:name="Medium Grid 3 Accent 3" w:uiPriority="69"/>
-    <w:lsdException w:name="Dark List Accent 3" w:uiPriority="70"/>
-    <w:lsdException w:name="Colorful Shading Accent 3" w:uiPriority="71"/>
-    <w:lsdException w:name="Colorful List Accent 3" w:uiPriority="72"/>
-    <w:lsdException w:name="Colorful Grid Accent 3" w:uiPriority="73"/>
-    <w:lsdException w:name="Light Shading Accent 4" w:uiPriority="60"/>
-    <w:lsdException w:name="Light List Accent 4" w:uiPriority="61"/>
-    <w:lsdException w:name="Light Grid Accent 4" w:uiPriority="62"/>
-    <w:lsdException w:name="Medium Shading 1 Accent 4" w:uiPriority="63"/>
-    <w:lsdException w:name="Medium Shading 2 Accent 4" w:uiPriority="64"/>
-    <w:lsdException w:name="Medium List 1 Accent 4" w:uiPriority="65"/>
-    <w:lsdException w:name="Medium List 2 Accent 4" w:uiPriority="66"/>
-    <w:lsdException w:name="Medium Grid 1 Accent 4" w:uiPriority="67"/>
-    <w:lsdException w:name="Medium Grid 2 Accent 4" w:uiPriority="68"/>
-    <w:lsdException w:name="Medium Grid 3 Accent 4" w:uiPriority="69"/>
-    <w:lsdException w:name="Dark List Accent 4" w:uiPriority="70"/>
-    <w:lsdException w:name="Colorful Shading Accent 4" w:uiPriority="71"/>
-    <w:lsdException w:name="Colorful List Accent 4" w:uiPriority="72"/>
-    <w:lsdException w:name="Colorful Grid Accent 4" w:uiPriority="73"/>
-    <w:lsdException w:name="Light Shading Accent 5" w:uiPriority="60"/>
-    <w:lsdException w:name="Light List Accent 5" w:uiPriority="61"/>
-    <w:lsdException w:name="Light Grid Accent 5" w:uiPriority="62"/>
-    <w:lsdException w:name="Medium Shading 1 Accent 5" w:uiPriority="63"/>
-    <w:lsdException w:name="Medium Shading 2 Accent 5" w:uiPriority="64"/>
-    <w:lsdException w:name="Medium List 1 Accent 5" w:uiPriority="65"/>
-    <w:lsdException w:name="Medium List 2 Accent 5" w:uiPriority="66"/>
-    <w:lsdException w:name="Medium Grid 1 Accent 5" w:uiPriority="67"/>
-    <w:lsdException w:name="Medium Grid 2 Accent 5" w:uiPriority="68"/>
-    <w:lsdException w:name="Medium Grid 3 Accent 5" w:uiPriority="69"/>
-    <w:lsdException w:name="Dark List Accent 5" w:uiPriority="70"/>
-    <w:lsdException w:name="Colorful Shading Accent 5" w:uiPriority="71"/>
-    <w:lsdException w:name="Colorful List Accent 5" w:uiPriority="72"/>
-    <w:lsdException w:name="Colorful Grid Accent 5" w:uiPriority="73"/>
-    <w:lsdException w:name="Light Shading Accent 6" w:uiPriority="60"/>
-    <w:lsdException w:name="Light List Accent 6" w:uiPriority="61"/>
-    <w:lsdException w:name="Light Grid Accent 6" w:uiPriority="62"/>
-    <w:lsdException w:name="Medium Shading 1 Accent 6" w:uiPriority="63"/>
-    <w:lsdException w:name="Medium Shading 2 Accent 6" w:uiPriority="64"/>
-    <w:lsdException w:name="Medium List 1 Accent 6" w:uiPriority="65"/>
-    <w:lsdException w:name="Medium List 2 Accent 6" w:uiPriority="66"/>
-    <w:lsdException w:name="Medium Grid 1 Accent 6" w:uiPriority="67"/>
-    <w:lsdException w:name="Medium Grid 2 Accent 6" w:uiPriority="68"/>
-    <w:lsdException w:name="Medium Grid 3 Accent 6" w:uiPriority="69"/>
-    <w:lsdException w:name="Dark List Accent 6" w:uiPriority="70"/>
-    <w:lsdException w:name="Colorful Shading Accent 6" w:uiPriority="71"/>
-    <w:lsdException w:name="Colorful List Accent 6" w:uiPriority="72"/>
-    <w:lsdException w:name="Colorful Grid Accent 6" w:uiPriority="73"/>
-    <w:lsdException w:name="Subtle Emphasis" w:uiPriority="19" w:qFormat="1"/>
-    <w:lsdException w:name="Intense Emphasis" w:uiPriority="21" w:qFormat="1"/>
-    <w:lsdException w:name="Subtle Reference" w:uiPriority="31" w:qFormat="1"/>
-    <w:lsdException w:name="Intense Reference" w:uiPriority="32" w:qFormat="1"/>
-    <w:lsdException w:name="Book Title" w:uiPriority="33" w:qFormat="1"/>
-    <w:lsdException w:name="Bibliography" w:semiHidden="1" w:uiPriority="37" w:unhideWhenUsed="1"/>
-    <w:lsdException w:name="TOC Heading" w:semiHidden="1" w:uiPriority="39" w:unhideWhenUsed="1" w:qFormat="1"/>
-    <w:lsdException w:name="Plain Table 1" w:uiPriority="41"/>
-    <w:lsdException w:name="Plain Table 2" w:uiPriority="42"/>
-    <w:lsdException w:name="Plain Table 3" w:uiPriority="43"/>
-    <w:lsdException w:name="Plain Table 4" w:uiPriority="44"/>
-    <w:lsdException w:name="Plain Table 5" w:uiPriority="45"/>
-    <w:lsdException w:name="Grid Table Light" w:uiPriority="40"/>
-    <w:lsdException w:name="Grid Table 1 Light" w:uiPriority="46"/>
-    <w:lsdException w:name="Grid Table 2" w:uiPriority="47"/>
-    <w:lsdException w:name="Grid Table 3" w:uiPriority="48"/>
-    <w:lsdException w:name="Grid Table 4" w:uiPriority="49"/>
-    <w:lsdException w:name="Grid Table 5 Dark" w:uiPriority="50"/>
-    <w:lsdException w:name="Grid Table 6 Colorful" w:uiPriority="51"/>
-    <w:lsdException w:name="Grid Table 7 Colorful" w:uiPriority="52"/>
-    <w:lsdException w:name="Grid Table 1 Light Accent 1" w:uiPriority="46"/>
-    <w:lsdException w:name="Grid Table 2 Accent 1" w:uiPriority="47"/>
-    <w:lsdException w:name="Grid Table 3 Accent 1" w:uiPriority="48"/>
-    <w:lsdException w:name="Grid Table 4 Accent 1" w:uiPriority="49"/>
-    <w:lsdException w:name="Grid Table 5 Dark Accent 1" w:uiPriority="50"/>
-    <w:lsdException w:name="Grid Table 6 Colorful Accent 1" w:uiPriority="51"/>
-    <w:lsdException w:name="Grid Table 7 Colorful Accent 1" w:uiPriority="52"/>
-    <w:lsdException w:name="Grid Table 1 Light Accent 2" w:uiPriority="46"/>
-    <w:lsdException w:name="Grid Table 2 Accent 2" w:uiPriority="47"/>
-    <w:lsdException w:name="Grid Table 3 Accent 2" w:uiPriority="48"/>
-    <w:lsdException w:name="Grid Table 4 Accent 2" w:uiPriority="49"/>
-    <w:lsdException w:name="Grid Table 5 Dark Accent 2" w:uiPriority="50"/>
-    <w:lsdException w:name="Grid Table 6 Colorful Accent 2" w:uiPriority="51"/>
-    <w:lsdException w:name="Grid Table 7 Colorful Accent 2" w:uiPriority="52"/>
-    <w:lsdException w:name="Grid Table 1 Light Accent 3" w:uiPriority="46"/>
-    <w:lsdException w:name="Grid Table 2 Accent 3" w:uiPriority="47"/>
-    <w:lsdException w:name="Grid Table 3 Accent 3" w:uiPriority="48"/>
-    <w:lsdException w:name="Grid Table 4 Accent 3" w:uiPriority="49"/>
-    <w:lsdException w:name="Grid Table 5 Dark Accent 3" w:uiPriority="50"/>
-    <w:lsdException w:name="Grid Table 6 Colorful Accent 3" w:uiPriority="51"/>
-    <w:lsdException w:name="Grid Table 7 Colorful Accent 3" w:uiPriority="52"/>
-    <w:lsdException w:name="Grid Table 1 Light Accent 4" w:uiPriority="46"/>
-    <w:lsdException w:name="Grid Table 2 Accent 4" w:uiPriority="47"/>
-    <w:lsdException w:name="Grid Table 3 Accent 4" w:uiPriority="48"/>
-    <w:lsdException w:name="Grid Table 4 Accent 4" w:uiPriority="49"/>
-    <w:lsdException w:name="Grid Table 5 Dark Accent 4" w:uiPriority="50"/>
-    <w:lsdException w:name="Grid Table 6 Colorful Accent 4" w:uiPriority="51"/>
-    <w:lsdException w:name="Grid Table 7 Colorful Accent 4" w:uiPriority="52"/>
-    <w:lsdException w:name="Grid Table 1 Light Accent 5" w:uiPriority="46"/>
-    <w:lsdException w:name="Grid Table 2 Accent 5" w:uiPriority="47"/>
-    <w:lsdException w:name="Grid Table 3 Accent 5" w:uiPriority="48"/>
-    <w:lsdException w:name="Grid Table 4 Accent 5" w:uiPriority="49"/>
-    <w:lsdException w:name="Grid Table 5 Dark Accent 5" w:uiPriority="50"/>
-    <w:lsdException w:name="Grid Table 6 Colorful Accent 5" w:uiPriority="51"/>
-    <w:lsdException w:name="Grid Table 7 Colorful Accent 5" w:uiPriority="52"/>
-    <w:lsdException w:name="Grid Table 1 Light Accent 6" w:uiPriority="46"/>
-    <w:lsdException w:name="Grid Table 2 Accent 6" w:uiPriority="47"/>
-    <w:lsdException w:name="Grid Table 3 Accent 6" w:uiPriority="48"/>
-    <w:lsdException w:name="Grid Table 4 Accent 6" w:uiPriority="49"/>
-    <w:lsdException w:name="Grid Table 5 Dark Accent 6" w:uiPriority="50"/>
-    <w:lsdException w:name="Grid Table 6 Colorful Accent 6" w:uiPriority="51"/>
-    <w:lsdException w:name="Grid Table 7 Colorful Accent 6" w:uiPriority="52"/>
-    <w:lsdException w:name="List Table 1 Light" w:uiPriority="46"/>
-    <w:lsdException w:name="List Table 2" w:uiPriority="47"/>
-    <w:lsdException w:name="List Table 3" w:uiPriority="48"/>
-    <w:lsdException w:name="List Table 4" w:uiPriority="49"/>
-    <w:lsdException w:name="List Table 5 Dark" w:uiPriority="50"/>
-    <w:lsdException w:name="List Table 6 Colorful" w:uiPriority="51"/>
-    <w:lsdException w:name="List Table 7 Colorful" w:uiPriority="52"/>
-    <w:lsdException w:name="List Table 1 Light Accent 1" w:uiPriority="46"/>
-    <w:lsdException w:name="List Table 2 Accent 1" w:uiPriority="47"/>
-    <w:lsdException w:name="List Table 3 Accent 1" w:uiPriority="48"/>
-    <w:lsdException w:name="List Table 4 Accent 1" w:uiPriority="49"/>
-    <w:lsdException w:name="List Table 5 Dark Accent 1" w:uiPriority="50"/>
-    <w:lsdException w:name="List Table 6 Colorful Accent 1" w:uiPriority="51"/>
-    <w:lsdException w:name="List Table 7 Colorful Accent 1" w:uiPriority="52"/>
-    <w:lsdException w:name="List Table 1 Light Accent 2" w:uiPriority="46"/>
-    <w:lsdException w:name="List Table 2 Accent 2" w:uiPriority="47"/>
-    <w:lsdException w:name="List Table 3 Accent 2" w:uiPriority="48"/>
-    <w:lsdException w:name="List Table 4 Accent 2" w:uiPriority="49"/>
-    <w:lsdException w:name="List Table 5 Dark Accent 2" w:uiPriority="50"/>
-    <w:lsdException w:name="List Table 6 Colorful Accent 2" w:uiPriority="51"/>
-    <w:lsdException w:name="List Table 7 Colorful Accent 2" w:uiPriority="52"/>
-    <w:lsdException w:name="List Table 1 Light Accent 3" w:uiPriority="46"/>
-    <w:lsdException w:name="List Table 2 Accent 3" w:uiPriority="47"/>
-    <w:lsdException w:name="List Table 3 Accent 3" w:uiPriority="48"/>
-    <w:lsdException w:name="List Table 4 Accent 3" w:uiPriority="49"/>
-    <w:lsdException w:name="List Table 5 Dark Accent 3" w:uiPriority="50"/>
-    <w:lsdException w:name="List Table 6 Colorful Accent 3" w:uiPriority="51"/>
-    <w:lsdException w:name="List Table 7 Colorful Accent 3" w:uiPriority="52"/>
-    <w:lsdException w:name="List Table 1 Light Accent 4" w:uiPriority="46"/>
-    <w:lsdException w:name="List Table 2 Accent 4" w:uiPriority="47"/>
-    <w:lsdException w:name="List Table 3 Accent 4" w:uiPriority="48"/>
-    <w:lsdException w:name="List Table 4 Accent 4" w:uiPriority="49"/>
-    <w:lsdException w:name="List Table 5 Dark Accent 4" w:uiPriority="50"/>
-    <w:lsdException w:name="List Table 6 Colorful Accent 4" w:uiPriority="51"/>
-    <w:lsdException w:name="List Table 7 Colorful Accent 4" w:uiPriority="52"/>
-    <w:lsdException w:name="List Table 1 Light Accent 5" w:uiPriority="46"/>
-    <w:lsdException w:name="List Table 2 Accent 5" w:uiPriority="47"/>
-    <w:lsdException w:name="List Table 3 Accent 5" w:uiPriority="48"/>
-    <w:lsdException w:name="List Table 4 Accent 5" w:uiPriority="49"/>
-    <w:lsdException w:name="List Table 5 Dark Accent 5" w:uiPriority="50"/>
-    <w:lsdException w:name="List Table 6 Colorful Accent 5" w:uiPriority="51"/>
-    <w:lsdException w:name="List Table 7 Colorful Accent 5" w:uiPriority="52"/>
-    <w:lsdException w:name="List Table 1 Light Accent 6" w:uiPriority="46"/>
-    <w:lsdException w:name="List Table 2 Accent 6" w:uiPriority="47"/>
-    <w:lsdException w:name="List Table 3 Accent 6" w:uiPriority="48"/>
-    <w:lsdException w:name="List Table 4 Accent 6" w:uiPriority="49"/>
-    <w:lsdException w:name="List Table 5 Dark Accent 6" w:uiPriority="50"/>
-    <w:lsdException w:name="List Table 6 Colorful Accent 6" w:uiPriority="51"/>
-    <w:lsdException w:name="List Table 7 Colorful Accent 6" w:uiPriority="52"/>
+  <w:latentStyles w:defLockedState="0" w:defUIPriority="99" w:defSemiHidden="1" w:defUnhideWhenUsed="1" w:defQFormat="0" w:count="267">
+    <w:lsdException w:name="Normal" w:semiHidden="0" w:uiPriority="0" w:unhideWhenUsed="0" w:qFormat="1"/>
+    <w:lsdException w:name="heading 1" w:semiHidden="0" w:uiPriority="9" w:unhideWhenUsed="0" w:qFormat="1"/>
+    <w:lsdException w:name="heading 2" w:uiPriority="9" w:qFormat="1"/>
+    <w:lsdException w:name="heading 3" w:uiPriority="9" w:qFormat="1"/>
+    <w:lsdException w:name="heading 4" w:uiPriority="9" w:qFormat="1"/>
+    <w:lsdException w:name="heading 5" w:uiPriority="9" w:qFormat="1"/>
+    <w:lsdException w:name="heading 6" w:uiPriority="9" w:qFormat="1"/>
+    <w:lsdException w:name="heading 7" w:uiPriority="9" w:qFormat="1"/>
+    <w:lsdException w:name="heading 8" w:uiPriority="9" w:qFormat="1"/>
+    <w:lsdException w:name="heading 9" w:uiPriority="9" w:qFormat="1"/>
+    <w:lsdException w:name="toc 1" w:uiPriority="39"/>
+    <w:lsdException w:name="toc 2" w:uiPriority="39"/>
+    <w:lsdException w:name="toc 3" w:uiPriority="39"/>
+    <w:lsdException w:name="toc 4" w:uiPriority="39"/>
+    <w:lsdException w:name="toc 5" w:uiPriority="39"/>
+    <w:lsdException w:name="toc 6" w:uiPriority="39"/>
+    <w:lsdException w:name="toc 7" w:uiPriority="39"/>
+    <w:lsdException w:name="toc 8" w:uiPriority="39"/>
+    <w:lsdException w:name="toc 9" w:uiPriority="39"/>
+    <w:lsdException w:name="caption" w:uiPriority="35" w:qFormat="1"/>
+    <w:lsdException w:name="Title" w:semiHidden="0" w:uiPriority="10" w:unhideWhenUsed="0" w:qFormat="1"/>
+    <w:lsdException w:name="Default Paragraph Font" w:uiPriority="1"/>
+    <w:lsdException w:name="Subtitle" w:semiHidden="0" w:uiPriority="11" w:unhideWhenUsed="0" w:qFormat="1"/>
+    <w:lsdException w:name="Strong" w:semiHidden="0" w:uiPriority="22" w:unhideWhenUsed="0" w:qFormat="1"/>
+    <w:lsdException w:name="Emphasis" w:semiHidden="0" w:uiPriority="20" w:unhideWhenUsed="0" w:qFormat="1"/>
+    <w:lsdException w:name="Table Grid" w:semiHidden="0" w:uiPriority="39" w:unhideWhenUsed="0"/>
+    <w:lsdException w:name="Placeholder Text" w:unhideWhenUsed="0"/>
+    <w:lsdException w:name="No Spacing" w:semiHidden="0" w:uiPriority="1" w:unhideWhenUsed="0" w:qFormat="1"/>
+    <w:lsdException w:name="Light Shading" w:semiHidden="0" w:uiPriority="60" w:unhideWhenUsed="0"/>
+    <w:lsdException w:name="Light List" w:semiHidden="0" w:uiPriority="61" w:unhideWhenUsed="0"/>
+    <w:lsdException w:name="Light Grid" w:semiHidden="0" w:uiPriority="62" w:unhideWhenUsed="0"/>
+    <w:lsdException w:name="Medium Shading 1" w:semiHidden="0" w:uiPriority="63" w:unhideWhenUsed="0"/>
+    <w:lsdException w:name="Medium Shading 2" w:semiHidden="0" w:uiPriority="64" w:unhideWhenUsed="0"/>
+    <w:lsdException w:name="Medium List 1" w:semiHidden="0" w:uiPriority="65" w:unhideWhenUsed="0"/>
+    <w:lsdException w:name="Medium List 2" w:semiHidden="0" w:uiPriority="66" w:unhideWhenUsed="0"/>
+    <w:lsdException w:name="Medium Grid 1" w:semiHidden="0" w:uiPriority="67" w:unhideWhenUsed="0"/>
+    <w:lsdException w:name="Medium Grid 2" w:semiHidden="0" w:uiPriority="68" w:unhideWhenUsed="0"/>
+    <w:lsdException w:name="Medium Grid 3" w:semiHidden="0" w:uiPriority="69" w:unhideWhenUsed="0"/>
+    <w:lsdException w:name="Dark List" w:semiHidden="0" w:uiPriority="70" w:unhideWhenUsed="0"/>
+    <w:lsdException w:name="Colorful Shading" w:semiHidden="0" w:uiPriority="71" w:unhideWhenUsed="0"/>
+    <w:lsdException w:name="Colorful List" w:semiHidden="0" w:uiPriority="72" w:unhideWhenUsed="0"/>
+    <w:lsdException w:name="Colorful Grid" w:semiHidden="0" w:uiPriority="73" w:unhideWhenUsed="0"/>
+    <w:lsdException w:name="Light Shading Accent 1" w:semiHidden="0" w:uiPriority="60" w:unhideWhenUsed="0"/>
+    <w:lsdException w:name="Light List Accent 1" w:semiHidden="0" w:uiPriority="61" w:unhideWhenUsed="0"/>
+    <w:lsdException w:name="Light Grid Accent 1" w:semiHidden="0" w:uiPriority="62" w:unhideWhenUsed="0"/>
+    <w:lsdException w:name="Medium Shading 1 Accent 1" w:semiHidden="0" w:uiPriority="63" w:unhideWhenUsed="0"/>
+    <w:lsdException w:name="Medium Shading 2 Accent 1" w:semiHidden="0" w:uiPriority="64" w:unhideWhenUsed="0"/>
+    <w:lsdException w:name="Medium List 1 Accent 1" w:semiHidden="0" w:uiPriority="65" w:unhideWhenUsed="0"/>
+    <w:lsdException w:name="Revision" w:unhideWhenUsed="0"/>
+    <w:lsdException w:name="List Paragraph" w:semiHidden="0" w:uiPriority="34" w:unhideWhenUsed="0" w:qFormat="1"/>
+    <w:lsdException w:name="Quote" w:semiHidden="0" w:uiPriority="29" w:unhideWhenUsed="0" w:qFormat="1"/>
+    <w:lsdException w:name="Intense Quote" w:semiHidden="0" w:uiPriority="30" w:unhideWhenUsed="0" w:qFormat="1"/>
+    <w:lsdException w:name="Medium List 2 Accent 1" w:semiHidden="0" w:uiPriority="66" w:unhideWhenUsed="0"/>
+    <w:lsdException w:name="Medium Grid 1 Accent 1" w:semiHidden="0" w:uiPriority="67" w:unhideWhenUsed="0"/>
+    <w:lsdException w:name="Medium Grid 2 Accent 1" w:semiHidden="0" w:uiPriority="68" w:unhideWhenUsed="0"/>
+    <w:lsdException w:name="Medium Grid 3 Accent 1" w:semiHidden="0" w:uiPriority="69" w:unhideWhenUsed="0"/>
+    <w:lsdException w:name="Dark List Accent 1" w:semiHidden="0" w:uiPriority="70" w:unhideWhenUsed="0"/>
+    <w:lsdException w:name="Colorful Shading Accent 1" w:semiHidden="0" w:uiPriority="71" w:unhideWhenUsed="0"/>
+    <w:lsdException w:name="Colorful List Accent 1" w:semiHidden="0" w:uiPriority="72" w:unhideWhenUsed="0"/>
+    <w:lsdException w:name="Colorful Grid Accent 1" w:semiHidden="0" w:uiPriority="73" w:unhideWhenUsed="0"/>
+    <w:lsdException w:name="Light Shading Accent 2" w:semiHidden="0" w:uiPriority="60" w:unhideWhenUsed="0"/>
+    <w:lsdException w:name="Light List Accent 2" w:semiHidden="0" w:uiPriority="61" w:unhideWhenUsed="0"/>
+    <w:lsdException w:name="Light Grid Accent 2" w:semiHidden="0" w:uiPriority="62" w:unhideWhenUsed="0"/>
+    <w:lsdException w:name="Medium Shading 1 Accent 2" w:semiHidden="0" w:uiPriority="63" w:unhideWhenUsed="0"/>
+    <w:lsdException w:name="Medium Shading 2 Accent 2" w:semiHidden="0" w:uiPriority="64" w:unhideWhenUsed="0"/>
+    <w:lsdException w:name="Medium List 1 Accent 2" w:semiHidden="0" w:uiPriority="65" w:unhideWhenUsed="0"/>
+    <w:lsdException w:name="Medium List 2 Accent 2" w:semiHidden="0" w:uiPriority="66" w:unhideWhenUsed="0"/>
+    <w:lsdException w:name="Medium Grid 1 Accent 2" w:semiHidden="0" w:uiPriority="67" w:unhideWhenUsed="0"/>
+    <w:lsdException w:name="Medium Grid 2 Accent 2" w:semiHidden="0" w:uiPriority="68" w:unhideWhenUsed="0"/>
+    <w:lsdException w:name="Medium Grid 3 Accent 2" w:semiHidden="0" w:uiPriority="69" w:unhideWhenUsed="0"/>
+    <w:lsdException w:name="Dark List Accent 2" w:semiHidden="0" w:uiPriority="70" w:unhideWhenUsed="0"/>
+    <w:lsdException w:name="Colorful Shading Accent 2" w:semiHidden="0" w:uiPriority="71" w:unhideWhenUsed="0"/>
+    <w:lsdException w:name="Colorful List Accent 2" w:semiHidden="0" w:uiPriority="72" w:unhideWhenUsed="0"/>
+    <w:lsdException w:name="Colorful Grid Accent 2" w:semiHidden="0" w:uiPriority="73" w:unhideWhenUsed="0"/>
+    <w:lsdException w:name="Light Shading Accent 3" w:semiHidden="0" w:uiPriority="60" w:unhideWhenUsed="0"/>
+    <w:lsdException w:name="Light List Accent 3" w:semiHidden="0" w:uiPriority="61" w:unhideWhenUsed="0"/>
+    <w:lsdException w:name="Light Grid Accent 3" w:semiHidden="0" w:uiPriority="62" w:unhideWhenUsed="0"/>
+    <w:lsdException w:name="Medium Shading 1 Accent 3" w:semiHidden="0" w:uiPriority="63" w:unhideWhenUsed="0"/>
+    <w:lsdException w:name="Medium Shading 2 Accent 3" w:semiHidden="0" w:uiPriority="64" w:unhideWhenUsed="0"/>
+    <w:lsdException w:name="Medium List 1 Accent 3" w:semiHidden="0" w:uiPriority="65" w:unhideWhenUsed="0"/>
+    <w:lsdException w:name="Medium List 2 Accent 3" w:semiHidden="0" w:uiPriority="66" w:unhideWhenUsed="0"/>
+    <w:lsdException w:name="Medium Grid 1 Accent 3" w:semiHidden="0" w:uiPriority="67" w:unhideWhenUsed="0"/>
+    <w:lsdException w:name="Medium Grid 2 Accent 3" w:semiHidden="0" w:uiPriority="68" w:unhideWhenUsed="0"/>
+    <w:lsdException w:name="Medium Grid 3 Accent 3" w:semiHidden="0" w:uiPriority="69" w:unhideWhenUsed="0"/>
+    <w:lsdException w:name="Dark List Accent 3" w:semiHidden="0" w:uiPriority="70" w:unhideWhenUsed="0"/>
+    <w:lsdException w:name="Colorful Shading Accent 3" w:semiHidden="0" w:uiPriority="71" w:unhideWhenUsed="0"/>
+    <w:lsdException w:name="Colorful List Accent 3" w:semiHidden="0" w:uiPriority="72" w:unhideWhenUsed="0"/>
+    <w:lsdException w:name="Colorful Grid Accent 3" w:semiHidden="0" w:uiPriority="73" w:unhideWhenUsed="0"/>
+    <w:lsdException w:name="Light Shading Accent 4" w:semiHidden="0" w:uiPriority="60" w:unhideWhenUsed="0"/>
+    <w:lsdException w:name="Light List Accent 4" w:semiHidden="0" w:uiPriority="61" w:unhideWhenUsed="0"/>
+    <w:lsdException w:name="Light Grid Accent 4" w:semiHidden="0" w:uiPriority="62" w:unhideWhenUsed="0"/>
+    <w:lsdException w:name="Medium Shading 1 Accent 4" w:semiHidden="0" w:uiPriority="63" w:unhideWhenUsed="0"/>
+    <w:lsdException w:name="Medium Shading 2 Accent 4" w:semiHidden="0" w:uiPriority="64" w:unhideWhenUsed="0"/>
+    <w:lsdException w:name="Medium List 1 Accent 4" w:semiHidden="0" w:uiPriority="65" w:unhideWhenUsed="0"/>
+    <w:lsdException w:name="Medium List 2 Accent 4" w:semiHidden="0" w:uiPriority="66" w:unhideWhenUsed="0"/>
+    <w:lsdException w:name="Medium Grid 1 Accent 4" w:semiHidden="0" w:uiPriority="67" w:unhideWhenUsed="0"/>
+    <w:lsdException w:name="Medium Grid 2 Accent 4" w:semiHidden="0" w:uiPriority="68" w:unhideWhenUsed="0"/>
+    <w:lsdException w:name="Medium Grid 3 Accent 4" w:semiHidden="0" w:uiPriority="69" w:unhideWhenUsed="0"/>
+    <w:lsdException w:name="Dark List Accent 4" w:semiHidden="0" w:uiPriority="70" w:unhideWhenUsed="0"/>
+    <w:lsdException w:name="Colorful Shading Accent 4" w:semiHidden="0" w:uiPriority="71" w:unhideWhenUsed="0"/>
+    <w:lsdException w:name="Colorful List Accent 4" w:semiHidden="0" w:uiPriority="72" w:unhideWhenUsed="0"/>
+    <w:lsdException w:name="Colorful Grid Accent 4" w:semiHidden="0" w:uiPriority="73" w:unhideWhenUsed="0"/>
+    <w:lsdException w:name="Light Shading Accent 5" w:semiHidden="0" w:uiPriority="60" w:unhideWhenUsed="0"/>
+    <w:lsdException w:name="Light List Accent 5" w:semiHidden="0" w:uiPriority="61" w:unhideWhenUsed="0"/>
+    <w:lsdException w:name="Light Grid Accent 5" w:semiHidden="0" w:uiPriority="62" w:unhideWhenUsed="0"/>
+    <w:lsdException w:name="Medium Shading 1 Accent 5" w:semiHidden="0" w:uiPriority="63" w:unhideWhenUsed="0"/>
+    <w:lsdException w:name="Medium Shading 2 Accent 5" w:semiHidden="0" w:uiPriority="64" w:unhideWhenUsed="0"/>
+    <w:lsdException w:name="Medium List 1 Accent 5" w:semiHidden="0" w:uiPriority="65" w:unhideWhenUsed="0"/>
+    <w:lsdException w:name="Medium List 2 Accent 5" w:semiHidden="0" w:uiPriority="66" w:unhideWhenUsed="0"/>
+    <w:lsdException w:name="Medium Grid 1 Accent 5" w:semiHidden="0" w:uiPriority="67" w:unhideWhenUsed="0"/>
+    <w:lsdException w:name="Medium Grid 2 Accent 5" w:semiHidden="0" w:uiPriority="68" w:unhideWhenUsed="0"/>
+    <w:lsdException w:name="Medium Grid 3 Accent 5" w:semiHidden="0" w:uiPriority="69" w:unhideWhenUsed="0"/>
+    <w:lsdException w:name="Dark List Accent 5" w:semiHidden="0" w:uiPriority="70" w:unhideWhenUsed="0"/>
+    <w:lsdException w:name="Colorful Shading Accent 5" w:semiHidden="0" w:uiPriority="71" w:unhideWhenUsed="0"/>
+    <w:lsdException w:name="Colorful List Accent 5" w:semiHidden="0" w:uiPriority="72" w:unhideWhenUsed="0"/>
+    <w:lsdException w:name="Colorful Grid Accent 5" w:semiHidden="0" w:uiPriority="73" w:unhideWhenUsed="0"/>
+    <w:lsdException w:name="Light Shading Accent 6" w:semiHidden="0" w:uiPriority="60" w:unhideWhenUsed="0"/>
+    <w:lsdException w:name="Light List Accent 6" w:semiHidden="0" w:uiPriority="61" w:unhideWhenUsed="0"/>
+    <w:lsdException w:name="Light Grid Accent 6" w:semiHidden="0" w:uiPriority="62" w:unhideWhenUsed="0"/>
+    <w:lsdException w:name="Medium Shading 1 Accent 6" w:semiHidden="0" w:uiPriority="63" w:unhideWhenUsed="0"/>
+    <w:lsdException w:name="Medium Shading 2 Accent 6" w:semiHidden="0" w:uiPriority="64" w:unhideWhenUsed="0"/>
+    <w:lsdException w:name="Medium List 1 Accent 6" w:semiHidden="0" w:uiPriority="65" w:unhideWhenUsed="0"/>
+    <w:lsdException w:name="Medium List 2 Accent 6" w:semiHidden="0" w:uiPriority="66" w:unhideWhenUsed="0"/>
+    <w:lsdException w:name="Medium Grid 1 Accent 6" w:semiHidden="0" w:uiPriority="67" w:unhideWhenUsed="0"/>
+    <w:lsdException w:name="Medium Grid 2 Accent 6" w:semiHidden="0" w:uiPriority="68" w:unhideWhenUsed="0"/>
+    <w:lsdException w:name="Medium Grid 3 Accent 6" w:semiHidden="0" w:uiPriority="69" w:unhideWhenUsed="0"/>
+    <w:lsdException w:name="Dark List Accent 6" w:semiHidden="0" w:uiPriority="70" w:unhideWhenUsed="0"/>
+    <w:lsdException w:name="Colorful Shading Accent 6" w:semiHidden="0" w:uiPriority="71" w:unhideWhenUsed="0"/>
+    <w:lsdException w:name="Colorful List Accent 6" w:semiHidden="0" w:uiPriority="72" w:unhideWhenUsed="0"/>
+    <w:lsdException w:name="Colorful Grid Accent 6" w:semiHidden="0" w:uiPriority="73" w:unhideWhenUsed="0"/>
+    <w:lsdException w:name="Subtle Emphasis" w:semiHidden="0" w:uiPriority="19" w:unhideWhenUsed="0" w:qFormat="1"/>
+    <w:lsdException w:name="Intense Emphasis" w:semiHidden="0" w:uiPriority="21" w:unhideWhenUsed="0" w:qFormat="1"/>
+    <w:lsdException w:name="Subtle Reference" w:semiHidden="0" w:uiPriority="31" w:unhideWhenUsed="0" w:qFormat="1"/>
+    <w:lsdException w:name="Intense Reference" w:semiHidden="0" w:uiPriority="32" w:unhideWhenUsed="0" w:qFormat="1"/>
+    <w:lsdException w:name="Book Title" w:semiHidden="0" w:uiPriority="33" w:unhideWhenUsed="0" w:qFormat="1"/>
+    <w:lsdException w:name="Bibliography" w:uiPriority="37"/>
+    <w:lsdException w:name="TOC Heading" w:uiPriority="39" w:qFormat="1"/>
+  </w:latentStyles>
+  <w:style w:type="paragraph" w:default="1" w:styleId="Standaard">
+    <w:name w:val="Normal"/>
+    <w:rPr>
+      <w:rFonts w:hAnsi="Arial Unicode MS" w:cs="Arial Unicode MS"/>
+      <w:color w:val="000000"/>
+      <w:sz w:val="24"/>
+      <w:szCs w:val="24"/>
+      <w:u w:color="000000"/>
+      <w:lang w:val="en-US" w:eastAsia="en-US"/>
+    </w:rPr>
+  </w:style>
+  <w:style w:type="character" w:default="1" w:styleId="Standaardalinea-lettertype">
+    <w:name w:val="Default Paragraph Font"/>
+    <w:uiPriority w:val="1"/>
+    <w:semiHidden/>
+    <w:unhideWhenUsed/>
+  </w:style>
+  <w:style w:type="table" w:default="1" w:styleId="Standaardtabel">
+    <w:name w:val="Normal Table"/>
+    <w:uiPriority w:val="99"/>
+    <w:semiHidden/>
+    <w:unhideWhenUsed/>
+    <w:tblPr>
+      <w:tblInd w:w="0" w:type="dxa"/>
+      <w:tblCellMar>
+        <w:top w:w="0" w:type="dxa"/>
+        <w:left w:w="108" w:type="dxa"/>
+        <w:bottom w:w="0" w:type="dxa"/>
+        <w:right w:w="108" w:type="dxa"/>
+      </w:tblCellMar>
+    </w:tblPr>
+  </w:style>
+  <w:style w:type="numbering" w:default="1" w:styleId="Geenlijst">
+    <w:name w:val="No List"/>
+    <w:uiPriority w:val="99"/>
+    <w:semiHidden/>
+    <w:unhideWhenUsed/>
+  </w:style>
+  <w:style w:type="character" w:styleId="Hyperlink">
+    <w:name w:val="Hyperlink"/>
+    <w:rPr>
+      <w:u w:val="single"/>
+    </w:rPr>
+  </w:style>
+  <w:style w:type="table" w:customStyle="1" w:styleId="TableNormal">
+    <w:name w:val="Table Normal"/>
+    <w:tblPr>
+      <w:tblInd w:w="0" w:type="dxa"/>
+      <w:tblCellMar>
+        <w:top w:w="0" w:type="dxa"/>
+        <w:left w:w="0" w:type="dxa"/>
+        <w:bottom w:w="0" w:type="dxa"/>
+        <w:right w:w="0" w:type="dxa"/>
+      </w:tblCellMar>
+    </w:tblPr>
+  </w:style>
+  <w:style w:type="paragraph" w:customStyle="1" w:styleId="Kop-envoettekst">
+    <w:name w:val="Kop- en voettekst"/>
+    <w:pPr>
+      <w:tabs>
+        <w:tab w:val="right" w:pos="9020"/>
+      </w:tabs>
+    </w:pPr>
+    <w:rPr>
+      <w:rFonts w:ascii="Helvetica" w:hAnsi="Arial Unicode MS" w:cs="Arial Unicode MS"/>
+      <w:color w:val="000000"/>
+      <w:sz w:val="24"/>
+      <w:szCs w:val="24"/>
+    </w:rPr>
+  </w:style>
+  <w:style w:type="paragraph" w:styleId="Titel">
+    <w:name w:val="Title"/>
+    <w:next w:val="Body"/>
+    <w:pPr>
+      <w:keepNext/>
+    </w:pPr>
+    <w:rPr>
+      <w:rFonts w:ascii="Helvetica" w:hAnsi="Arial Unicode MS" w:cs="Arial Unicode MS"/>
+      <w:b/>
+      <w:bCs/>
+      <w:color w:val="000000"/>
+      <w:sz w:val="60"/>
+      <w:szCs w:val="60"/>
+      <w:u w:color="000000"/>
+      <w:lang w:val="en-US"/>
+    </w:rPr>
+  </w:style>
+  <w:style w:type="paragraph" w:customStyle="1" w:styleId="Body">
+    <w:name w:val="Body"/>
+    <w:rPr>
+      <w:rFonts w:ascii="Helvetica" w:hAnsi="Arial Unicode MS" w:cs="Arial Unicode MS"/>
+      <w:color w:val="000000"/>
+      <w:sz w:val="22"/>
+      <w:szCs w:val="22"/>
+      <w:u w:color="000000"/>
+      <w:lang w:val="en-US"/>
+    </w:rPr>
+  </w:style>
+  <w:style w:type="paragraph" w:customStyle="1" w:styleId="TableStyle1">
+    <w:name w:val="Table Style 1"/>
+    <w:rPr>
+      <w:rFonts w:ascii="Helvetica" w:hAnsi="Arial Unicode MS" w:cs="Arial Unicode MS"/>
+      <w:b/>
+      <w:bCs/>
+      <w:color w:val="000000"/>
+      <w:u w:color="000000"/>
+      <w:lang w:val="en-US"/>
+    </w:rPr>
+  </w:style>
+  <w:style w:type="paragraph" w:customStyle="1" w:styleId="TableStyle2">
+    <w:name w:val="Table Style 2"/>
+    <w:rPr>
+      <w:rFonts w:ascii="Helvetica" w:hAnsi="Arial Unicode MS" w:cs="Arial Unicode MS"/>
+      <w:color w:val="000000"/>
+      <w:u w:color="000000"/>
+      <w:lang w:val="en-US"/>
+    </w:rPr>
+  </w:style>
+</w:styles>
+</file>
+
+<file path=word/stylesWithEffects.xml><?xml version="1.0" encoding="utf-8"?>
+<w:styles xmlns:wpc="http://schemas.microsoft.com/office/word/2010/wordprocessingCanvas" xmlns:mc="http://schemas.openxmlformats.org/markup-compatibility/2006" xmlns:o="urn:schemas-microsoft-com:office:office" xmlns:r="http://schemas.openxmlformats.org/officeDocument/2006/relationships" xmlns:m="http://schemas.openxmlformats.org/officeDocument/2006/math" xmlns:v="urn:schemas-microsoft-com:vml" xmlns:wp14="http://schemas.microsoft.com/office/word/2010/wordprocessingDrawing" xmlns:wp="http://schemas.openxmlformats.org/drawingml/2006/wordprocessingDrawing" xmlns:w10="urn:schemas-microsoft-com:office:word" xmlns:w="http://schemas.openxmlformats.org/wordprocessingml/2006/main" xmlns:w14="http://schemas.microsoft.com/office/word/2010/wordml" xmlns:wpg="http://schemas.microsoft.com/office/word/2010/wordprocessingGroup" xmlns:wpi="http://schemas.microsoft.com/office/word/2010/wordprocessingInk" xmlns:wne="http://schemas.microsoft.com/office/word/2006/wordml" xmlns:wps="http://schemas.microsoft.com/office/word/2010/wordprocessingShape" mc:Ignorable="w14 wp14">
+  <w:docDefaults>
+    <w:rPrDefault>
+      <w:rPr>
+        <w:rFonts w:ascii="Times New Roman" w:eastAsia="Arial Unicode MS" w:hAnsi="Times New Roman" w:cs="Times New Roman"/>
+        <w:bdr w:val="nil"/>
+        <w:lang w:val="nl-NL" w:eastAsia="nl-NL" w:bidi="ar-SA"/>
+      </w:rPr>
+    </w:rPrDefault>
+    <w:pPrDefault>
+      <w:pPr>
+        <w:pBdr>
+          <w:top w:val="nil"/>
+          <w:left w:val="nil"/>
+          <w:bottom w:val="nil"/>
+          <w:right w:val="nil"/>
+          <w:between w:val="nil"/>
+          <w:bar w:val="nil"/>
+        </w:pBdr>
+      </w:pPr>
+    </w:pPrDefault>
+  </w:docDefaults>
+  <w:latentStyles w:defLockedState="0" w:defUIPriority="99" w:defSemiHidden="1" w:defUnhideWhenUsed="1" w:defQFormat="0" w:count="267">
+    <w:lsdException w:name="Normal" w:semiHidden="0" w:uiPriority="0" w:unhideWhenUsed="0" w:qFormat="1"/>
+    <w:lsdException w:name="heading 1" w:semiHidden="0" w:uiPriority="9" w:unhideWhenUsed="0" w:qFormat="1"/>
+    <w:lsdException w:name="heading 2" w:uiPriority="9" w:qFormat="1"/>
+    <w:lsdException w:name="heading 3" w:uiPriority="9" w:qFormat="1"/>
+    <w:lsdException w:name="heading 4" w:uiPriority="9" w:qFormat="1"/>
+    <w:lsdException w:name="heading 5" w:uiPriority="9" w:qFormat="1"/>
+    <w:lsdException w:name="heading 6" w:uiPriority="9" w:qFormat="1"/>
+    <w:lsdException w:name="heading 7" w:uiPriority="9" w:qFormat="1"/>
+    <w:lsdException w:name="heading 8" w:uiPriority="9" w:qFormat="1"/>
+    <w:lsdException w:name="heading 9" w:uiPriority="9" w:qFormat="1"/>
+    <w:lsdException w:name="toc 1" w:uiPriority="39"/>
+    <w:lsdException w:name="toc 2" w:uiPriority="39"/>
+    <w:lsdException w:name="toc 3" w:uiPriority="39"/>
+    <w:lsdException w:name="toc 4" w:uiPriority="39"/>
+    <w:lsdException w:name="toc 5" w:uiPriority="39"/>
+    <w:lsdException w:name="toc 6" w:uiPriority="39"/>
+    <w:lsdException w:name="toc 7" w:uiPriority="39"/>
+    <w:lsdException w:name="toc 8" w:uiPriority="39"/>
+    <w:lsdException w:name="toc 9" w:uiPriority="39"/>
+    <w:lsdException w:name="caption" w:uiPriority="35" w:qFormat="1"/>
+    <w:lsdException w:name="Title" w:semiHidden="0" w:uiPriority="10" w:unhideWhenUsed="0" w:qFormat="1"/>
+    <w:lsdException w:name="Default Paragraph Font" w:uiPriority="1"/>
+    <w:lsdException w:name="Subtitle" w:semiHidden="0" w:uiPriority="11" w:unhideWhenUsed="0" w:qFormat="1"/>
+    <w:lsdException w:name="Strong" w:semiHidden="0" w:uiPriority="22" w:unhideWhenUsed="0" w:qFormat="1"/>
+    <w:lsdException w:name="Emphasis" w:semiHidden="0" w:uiPriority="20" w:unhideWhenUsed="0" w:qFormat="1"/>
+    <w:lsdException w:name="Table Grid" w:semiHidden="0" w:uiPriority="39" w:unhideWhenUsed="0"/>
+    <w:lsdException w:name="Placeholder Text" w:unhideWhenUsed="0"/>
+    <w:lsdException w:name="No Spacing" w:semiHidden="0" w:uiPriority="1" w:unhideWhenUsed="0" w:qFormat="1"/>
+    <w:lsdException w:name="Light Shading" w:semiHidden="0" w:uiPriority="60" w:unhideWhenUsed="0"/>
+    <w:lsdException w:name="Light List" w:semiHidden="0" w:uiPriority="61" w:unhideWhenUsed="0"/>
+    <w:lsdException w:name="Light Grid" w:semiHidden="0" w:uiPriority="62" w:unhideWhenUsed="0"/>
+    <w:lsdException w:name="Medium Shading 1" w:semiHidden="0" w:uiPriority="63" w:unhideWhenUsed="0"/>
+    <w:lsdException w:name="Medium Shading 2" w:semiHidden="0" w:uiPriority="64" w:unhideWhenUsed="0"/>
+    <w:lsdException w:name="Medium List 1" w:semiHidden="0" w:uiPriority="65" w:unhideWhenUsed="0"/>
+    <w:lsdException w:name="Medium List 2" w:semiHidden="0" w:uiPriority="66" w:unhideWhenUsed="0"/>
+    <w:lsdException w:name="Medium Grid 1" w:semiHidden="0" w:uiPriority="67" w:unhideWhenUsed="0"/>
+    <w:lsdException w:name="Medium Grid 2" w:semiHidden="0" w:uiPriority="68" w:unhideWhenUsed="0"/>
+    <w:lsdException w:name="Medium Grid 3" w:semiHidden="0" w:uiPriority="69" w:unhideWhenUsed="0"/>
+    <w:lsdException w:name="Dark List" w:semiHidden="0" w:uiPriority="70" w:unhideWhenUsed="0"/>
+    <w:lsdException w:name="Colorful Shading" w:semiHidden="0" w:uiPriority="71" w:unhideWhenUsed="0"/>
+    <w:lsdException w:name="Colorful List" w:semiHidden="0" w:uiPriority="72" w:unhideWhenUsed="0"/>
+    <w:lsdException w:name="Colorful Grid" w:semiHidden="0" w:uiPriority="73" w:unhideWhenUsed="0"/>
+    <w:lsdException w:name="Light Shading Accent 1" w:semiHidden="0" w:uiPriority="60" w:unhideWhenUsed="0"/>
+    <w:lsdException w:name="Light List Accent 1" w:semiHidden="0" w:uiPriority="61" w:unhideWhenUsed="0"/>
+    <w:lsdException w:name="Light Grid Accent 1" w:semiHidden="0" w:uiPriority="62" w:unhideWhenUsed="0"/>
+    <w:lsdException w:name="Medium Shading 1 Accent 1" w:semiHidden="0" w:uiPriority="63" w:unhideWhenUsed="0"/>
+    <w:lsdException w:name="Medium Shading 2 Accent 1" w:semiHidden="0" w:uiPriority="64" w:unhideWhenUsed="0"/>
+    <w:lsdException w:name="Medium List 1 Accent 1" w:semiHidden="0" w:uiPriority="65" w:unhideWhenUsed="0"/>
+    <w:lsdException w:name="Revision" w:unhideWhenUsed="0"/>
+    <w:lsdException w:name="List Paragraph" w:semiHidden="0" w:uiPriority="34" w:unhideWhenUsed="0" w:qFormat="1"/>
+    <w:lsdException w:name="Quote" w:semiHidden="0" w:uiPriority="29" w:unhideWhenUsed="0" w:qFormat="1"/>
+    <w:lsdException w:name="Intense Quote" w:semiHidden="0" w:uiPriority="30" w:unhideWhenUsed="0" w:qFormat="1"/>
+    <w:lsdException w:name="Medium List 2 Accent 1" w:semiHidden="0" w:uiPriority="66" w:unhideWhenUsed="0"/>
+    <w:lsdException w:name="Medium Grid 1 Accent 1" w:semiHidden="0" w:uiPriority="67" w:unhideWhenUsed="0"/>
+    <w:lsdException w:name="Medium Grid 2 Accent 1" w:semiHidden="0" w:uiPriority="68" w:unhideWhenUsed="0"/>
+    <w:lsdException w:name="Medium Grid 3 Accent 1" w:semiHidden="0" w:uiPriority="69" w:unhideWhenUsed="0"/>
+    <w:lsdException w:name="Dark List Accent 1" w:semiHidden="0" w:uiPriority="70" w:unhideWhenUsed="0"/>
+    <w:lsdException w:name="Colorful Shading Accent 1" w:semiHidden="0" w:uiPriority="71" w:unhideWhenUsed="0"/>
+    <w:lsdException w:name="Colorful List Accent 1" w:semiHidden="0" w:uiPriority="72" w:unhideWhenUsed="0"/>
+    <w:lsdException w:name="Colorful Grid Accent 1" w:semiHidden="0" w:uiPriority="73" w:unhideWhenUsed="0"/>
+    <w:lsdException w:name="Light Shading Accent 2" w:semiHidden="0" w:uiPriority="60" w:unhideWhenUsed="0"/>
+    <w:lsdException w:name="Light List Accent 2" w:semiHidden="0" w:uiPriority="61" w:unhideWhenUsed="0"/>
+    <w:lsdException w:name="Light Grid Accent 2" w:semiHidden="0" w:uiPriority="62" w:unhideWhenUsed="0"/>
+    <w:lsdException w:name="Medium Shading 1 Accent 2" w:semiHidden="0" w:uiPriority="63" w:unhideWhenUsed="0"/>
+    <w:lsdException w:name="Medium Shading 2 Accent 2" w:semiHidden="0" w:uiPriority="64" w:unhideWhenUsed="0"/>
+    <w:lsdException w:name="Medium List 1 Accent 2" w:semiHidden="0" w:uiPriority="65" w:unhideWhenUsed="0"/>
+    <w:lsdException w:name="Medium List 2 Accent 2" w:semiHidden="0" w:uiPriority="66" w:unhideWhenUsed="0"/>
+    <w:lsdException w:name="Medium Grid 1 Accent 2" w:semiHidden="0" w:uiPriority="67" w:unhideWhenUsed="0"/>
+    <w:lsdException w:name="Medium Grid 2 Accent 2" w:semiHidden="0" w:uiPriority="68" w:unhideWhenUsed="0"/>
+    <w:lsdException w:name="Medium Grid 3 Accent 2" w:semiHidden="0" w:uiPriority="69" w:unhideWhenUsed="0"/>
+    <w:lsdException w:name="Dark List Accent 2" w:semiHidden="0" w:uiPriority="70" w:unhideWhenUsed="0"/>
+    <w:lsdException w:name="Colorful Shading Accent 2" w:semiHidden="0" w:uiPriority="71" w:unhideWhenUsed="0"/>
+    <w:lsdException w:name="Colorful List Accent 2" w:semiHidden="0" w:uiPriority="72" w:unhideWhenUsed="0"/>
+    <w:lsdException w:name="Colorful Grid Accent 2" w:semiHidden="0" w:uiPriority="73" w:unhideWhenUsed="0"/>
+    <w:lsdException w:name="Light Shading Accent 3" w:semiHidden="0" w:uiPriority="60" w:unhideWhenUsed="0"/>
+    <w:lsdException w:name="Light List Accent 3" w:semiHidden="0" w:uiPriority="61" w:unhideWhenUsed="0"/>
+    <w:lsdException w:name="Light Grid Accent 3" w:semiHidden="0" w:uiPriority="62" w:unhideWhenUsed="0"/>
+    <w:lsdException w:name="Medium Shading 1 Accent 3" w:semiHidden="0" w:uiPriority="63" w:unhideWhenUsed="0"/>
+    <w:lsdException w:name="Medium Shading 2 Accent 3" w:semiHidden="0" w:uiPriority="64" w:unhideWhenUsed="0"/>
+    <w:lsdException w:name="Medium List 1 Accent 3" w:semiHidden="0" w:uiPriority="65" w:unhideWhenUsed="0"/>
+    <w:lsdException w:name="Medium List 2 Accent 3" w:semiHidden="0" w:uiPriority="66" w:unhideWhenUsed="0"/>
+    <w:lsdException w:name="Medium Grid 1 Accent 3" w:semiHidden="0" w:uiPriority="67" w:unhideWhenUsed="0"/>
+    <w:lsdException w:name="Medium Grid 2 Accent 3" w:semiHidden="0" w:uiPriority="68" w:unhideWhenUsed="0"/>
+    <w:lsdException w:name="Medium Grid 3 Accent 3" w:semiHidden="0" w:uiPriority="69" w:unhideWhenUsed="0"/>
+    <w:lsdException w:name="Dark List Accent 3" w:semiHidden="0" w:uiPriority="70" w:unhideWhenUsed="0"/>
+    <w:lsdException w:name="Colorful Shading Accent 3" w:semiHidden="0" w:uiPriority="71" w:unhideWhenUsed="0"/>
+    <w:lsdException w:name="Colorful List Accent 3" w:semiHidden="0" w:uiPriority="72" w:unhideWhenUsed="0"/>
+    <w:lsdException w:name="Colorful Grid Accent 3" w:semiHidden="0" w:uiPriority="73" w:unhideWhenUsed="0"/>
+    <w:lsdException w:name="Light Shading Accent 4" w:semiHidden="0" w:uiPriority="60" w:unhideWhenUsed="0"/>
+    <w:lsdException w:name="Light List Accent 4" w:semiHidden="0" w:uiPriority="61" w:unhideWhenUsed="0"/>
+    <w:lsdException w:name="Light Grid Accent 4" w:semiHidden="0" w:uiPriority="62" w:unhideWhenUsed="0"/>
+    <w:lsdException w:name="Medium Shading 1 Accent 4" w:semiHidden="0" w:uiPriority="63" w:unhideWhenUsed="0"/>
+    <w:lsdException w:name="Medium Shading 2 Accent 4" w:semiHidden="0" w:uiPriority="64" w:unhideWhenUsed="0"/>
+    <w:lsdException w:name="Medium List 1 Accent 4" w:semiHidden="0" w:uiPriority="65" w:unhideWhenUsed="0"/>
+    <w:lsdException w:name="Medium List 2 Accent 4" w:semiHidden="0" w:uiPriority="66" w:unhideWhenUsed="0"/>
+    <w:lsdException w:name="Medium Grid 1 Accent 4" w:semiHidden="0" w:uiPriority="67" w:unhideWhenUsed="0"/>
+    <w:lsdException w:name="Medium Grid 2 Accent 4" w:semiHidden="0" w:uiPriority="68" w:unhideWhenUsed="0"/>
+    <w:lsdException w:name="Medium Grid 3 Accent 4" w:semiHidden="0" w:uiPriority="69" w:unhideWhenUsed="0"/>
+    <w:lsdException w:name="Dark List Accent 4" w:semiHidden="0" w:uiPriority="70" w:unhideWhenUsed="0"/>
+    <w:lsdException w:name="Colorful Shading Accent 4" w:semiHidden="0" w:uiPriority="71" w:unhideWhenUsed="0"/>
+    <w:lsdException w:name="Colorful List Accent 4" w:semiHidden="0" w:uiPriority="72" w:unhideWhenUsed="0"/>
+    <w:lsdException w:name="Colorful Grid Accent 4" w:semiHidden="0" w:uiPriority="73" w:unhideWhenUsed="0"/>
+    <w:lsdException w:name="Light Shading Accent 5" w:semiHidden="0" w:uiPriority="60" w:unhideWhenUsed="0"/>
+    <w:lsdException w:name="Light List Accent 5" w:semiHidden="0" w:uiPriority="61" w:unhideWhenUsed="0"/>
+    <w:lsdException w:name="Light Grid Accent 5" w:semiHidden="0" w:uiPriority="62" w:unhideWhenUsed="0"/>
+    <w:lsdException w:name="Medium Shading 1 Accent 5" w:semiHidden="0" w:uiPriority="63" w:unhideWhenUsed="0"/>
+    <w:lsdException w:name="Medium Shading 2 Accent 5" w:semiHidden="0" w:uiPriority="64" w:unhideWhenUsed="0"/>
+    <w:lsdException w:name="Medium List 1 Accent 5" w:semiHidden="0" w:uiPriority="65" w:unhideWhenUsed="0"/>
+    <w:lsdException w:name="Medium List 2 Accent 5" w:semiHidden="0" w:uiPriority="66" w:unhideWhenUsed="0"/>
+    <w:lsdException w:name="Medium Grid 1 Accent 5" w:semiHidden="0" w:uiPriority="67" w:unhideWhenUsed="0"/>
+    <w:lsdException w:name="Medium Grid 2 Accent 5" w:semiHidden="0" w:uiPriority="68" w:unhideWhenUsed="0"/>
+    <w:lsdException w:name="Medium Grid 3 Accent 5" w:semiHidden="0" w:uiPriority="69" w:unhideWhenUsed="0"/>
+    <w:lsdException w:name="Dark List Accent 5" w:semiHidden="0" w:uiPriority="70" w:unhideWhenUsed="0"/>
+    <w:lsdException w:name="Colorful Shading Accent 5" w:semiHidden="0" w:uiPriority="71" w:unhideWhenUsed="0"/>
+    <w:lsdException w:name="Colorful List Accent 5" w:semiHidden="0" w:uiPriority="72" w:unhideWhenUsed="0"/>
+    <w:lsdException w:name="Colorful Grid Accent 5" w:semiHidden="0" w:uiPriority="73" w:unhideWhenUsed="0"/>
+    <w:lsdException w:name="Light Shading Accent 6" w:semiHidden="0" w:uiPriority="60" w:unhideWhenUsed="0"/>
+    <w:lsdException w:name="Light List Accent 6" w:semiHidden="0" w:uiPriority="61" w:unhideWhenUsed="0"/>
+    <w:lsdException w:name="Light Grid Accent 6" w:semiHidden="0" w:uiPriority="62" w:unhideWhenUsed="0"/>
+    <w:lsdException w:name="Medium Shading 1 Accent 6" w:semiHidden="0" w:uiPriority="63" w:unhideWhenUsed="0"/>
+    <w:lsdException w:name="Medium Shading 2 Accent 6" w:semiHidden="0" w:uiPriority="64" w:unhideWhenUsed="0"/>
+    <w:lsdException w:name="Medium List 1 Accent 6" w:semiHidden="0" w:uiPriority="65" w:unhideWhenUsed="0"/>
+    <w:lsdException w:name="Medium List 2 Accent 6" w:semiHidden="0" w:uiPriority="66" w:unhideWhenUsed="0"/>
+    <w:lsdException w:name="Medium Grid 1 Accent 6" w:semiHidden="0" w:uiPriority="67" w:unhideWhenUsed="0"/>
+    <w:lsdException w:name="Medium Grid 2 Accent 6" w:semiHidden="0" w:uiPriority="68" w:unhideWhenUsed="0"/>
+    <w:lsdException w:name="Medium Grid 3 Accent 6" w:semiHidden="0" w:uiPriority="69" w:unhideWhenUsed="0"/>
+    <w:lsdException w:name="Dark List Accent 6" w:semiHidden="0" w:uiPriority="70" w:unhideWhenUsed="0"/>
+    <w:lsdException w:name="Colorful Shading Accent 6" w:semiHidden="0" w:uiPriority="71" w:unhideWhenUsed="0"/>
+    <w:lsdException w:name="Colorful List Accent 6" w:semiHidden="0" w:uiPriority="72" w:unhideWhenUsed="0"/>
+    <w:lsdException w:name="Colorful Grid Accent 6" w:semiHidden="0" w:uiPriority="73" w:unhideWhenUsed="0"/>
+    <w:lsdException w:name="Subtle Emphasis" w:semiHidden="0" w:uiPriority="19" w:unhideWhenUsed="0" w:qFormat="1"/>
+    <w:lsdException w:name="Intense Emphasis" w:semiHidden="0" w:uiPriority="21" w:unhideWhenUsed="0" w:qFormat="1"/>
+    <w:lsdException w:name="Subtle Reference" w:semiHidden="0" w:uiPriority="31" w:unhideWhenUsed="0" w:qFormat="1"/>
+    <w:lsdException w:name="Intense Reference" w:semiHidden="0" w:uiPriority="32" w:unhideWhenUsed="0" w:qFormat="1"/>
+    <w:lsdException w:name="Book Title" w:semiHidden="0" w:uiPriority="33" w:unhideWhenUsed="0" w:qFormat="1"/>
+    <w:lsdException w:name="Bibliography" w:uiPriority="37"/>
+    <w:lsdException w:name="TOC Heading" w:uiPriority="39" w:qFormat="1"/>
   </w:latentStyles>
   <w:style w:type="paragraph" w:default="1" w:styleId="Standaard">
     <w:name w:val="Normal"/>

</xml_diff>